<commit_message>
modifing 2nd and making uv
</commit_message>
<xml_diff>
--- a/작업 일지/3월 1주차 작업일지.docx
+++ b/작업 일지/3월 1주차 작업일지.docx
@@ -1,13 +1,13 @@
 
 <file path=word/document.xml><?xml version="1.0" encoding="utf-8"?>
-<w:document xmlns:wpc="http://schemas.microsoft.com/office/word/2010/wordprocessingCanvas" xmlns:cx="http://schemas.microsoft.com/office/drawing/2014/chartex" xmlns:cx1="http://schemas.microsoft.com/office/drawing/2015/9/8/chartex" xmlns:cx2="http://schemas.microsoft.com/office/drawing/2015/10/21/chartex" xmlns:cx3="http://schemas.microsoft.com/office/drawing/2016/5/9/chartex" xmlns:cx4="http://schemas.microsoft.com/office/drawing/2016/5/10/chartex" xmlns:cx5="http://schemas.microsoft.com/office/drawing/2016/5/11/chartex" xmlns:cx6="http://schemas.microsoft.com/office/drawing/2016/5/12/chartex" xmlns:cx7="http://schemas.microsoft.com/office/drawing/2016/5/13/chartex" xmlns:cx8="http://schemas.microsoft.com/office/drawing/2016/5/14/chartex" xmlns:mc="http://schemas.openxmlformats.org/markup-compatibility/2006" xmlns:aink="http://schemas.microsoft.com/office/drawing/2016/ink" xmlns:am3d="http://schemas.microsoft.com/office/drawing/2017/model3d" xmlns:o="urn:schemas-microsoft-com:office:office" xmlns:r="http://schemas.openxmlformats.org/officeDocument/2006/relationships" xmlns:m="http://schemas.openxmlformats.org/officeDocument/2006/math" xmlns:v="urn:schemas-microsoft-com:vml" xmlns:wp14="http://schemas.microsoft.com/office/word/2010/wordprocessingDrawing" xmlns:wp="http://schemas.openxmlformats.org/drawingml/2006/wordprocessingDrawing" xmlns:w10="urn:schemas-microsoft-com:office:word" xmlns:w="http://schemas.openxmlformats.org/wordprocessingml/2006/main" xmlns:w14="http://schemas.microsoft.com/office/word/2010/wordml" xmlns:w15="http://schemas.microsoft.com/office/word/2012/wordml" xmlns:w16cid="http://schemas.microsoft.com/office/word/2016/wordml/cid" xmlns:w16se="http://schemas.microsoft.com/office/word/2015/wordml/symex" xmlns:wpg="http://schemas.microsoft.com/office/word/2010/wordprocessingGroup" xmlns:wpi="http://schemas.microsoft.com/office/word/2010/wordprocessingInk" xmlns:wne="http://schemas.microsoft.com/office/word/2006/wordml" xmlns:wps="http://schemas.microsoft.com/office/word/2010/wordprocessingShape" mc:Ignorable="w14 w15 w16se w16cid wp14">
+<w:document xmlns:ve="http://schemas.openxmlformats.org/markup-compatibility/2006" xmlns:o="urn:schemas-microsoft-com:office:office" xmlns:r="http://schemas.openxmlformats.org/officeDocument/2006/relationships" xmlns:m="http://schemas.openxmlformats.org/officeDocument/2006/math" xmlns:v="urn:schemas-microsoft-com:vml" xmlns:wp="http://schemas.openxmlformats.org/drawingml/2006/wordprocessingDrawing" xmlns:w10="urn:schemas-microsoft-com:office:word" xmlns:w="http://schemas.openxmlformats.org/wordprocessingml/2006/main" xmlns:wne="http://schemas.microsoft.com/office/word/2006/wordml">
   <w:body>
     <w:tbl>
       <w:tblPr>
         <w:tblStyle w:val="a3"/>
         <w:tblW w:w="10468" w:type="dxa"/>
         <w:tblInd w:w="5" w:type="dxa"/>
-        <w:tblLook w:val="04A0" w:firstRow="1" w:lastRow="0" w:firstColumn="1" w:lastColumn="0" w:noHBand="0" w:noVBand="1"/>
+        <w:tblLook w:val="04A0"/>
       </w:tblPr>
       <w:tblGrid>
         <w:gridCol w:w="1744"/>
@@ -146,13 +146,6 @@
             </w:r>
             <w:r>
               <w:rPr>
-                <w:b/>
-                <w:sz w:val="18"/>
-              </w:rPr>
-              <w:t xml:space="preserve"> </w:t>
-            </w:r>
-            <w:r>
-              <w:rPr>
                 <w:rFonts w:hint="eastAsia"/>
                 <w:b/>
                 <w:sz w:val="18"/>
@@ -509,6 +502,34 @@
                 <w:rFonts w:hint="eastAsia"/>
               </w:rPr>
               <w:t>박두환</w:t>
+            </w:r>
+          </w:p>
+          <w:p>
+            <w:pPr>
+              <w:pStyle w:val="a4"/>
+              <w:numPr>
+                <w:ilvl w:val="0"/>
+                <w:numId w:val="46"/>
+              </w:numPr>
+              <w:ind w:leftChars="0"/>
+              <w:jc w:val="left"/>
+            </w:pPr>
+            <w:r>
+              <w:rPr>
+                <w:rFonts w:hint="eastAsia"/>
+              </w:rPr>
+              <w:t>2층 전체적 uv, 재모델링 작업</w:t>
+            </w:r>
+          </w:p>
+          <w:p>
+            <w:pPr>
+              <w:jc w:val="left"/>
+            </w:pPr>
+            <w:r>
+              <w:rPr>
+                <w:rFonts w:hint="eastAsia"/>
+              </w:rPr>
+              <w:t>김동엽</w:t>
             </w:r>
           </w:p>
           <w:p>
@@ -530,7 +551,7 @@
               <w:rPr>
                 <w:rFonts w:hint="eastAsia"/>
               </w:rPr>
-              <w:t>김동엽</w:t>
+              <w:t>손채영</w:t>
             </w:r>
           </w:p>
           <w:p>
@@ -547,43 +568,6 @@
               <w:rPr>
                 <w:rFonts w:hint="eastAsia"/>
               </w:rPr>
-              <w:t xml:space="preserve"> </w:t>
-            </w:r>
-          </w:p>
-          <w:p>
-            <w:pPr>
-              <w:jc w:val="left"/>
-            </w:pPr>
-            <w:r>
-              <w:rPr>
-                <w:rFonts w:hint="eastAsia"/>
-              </w:rPr>
-              <w:t>손채영</w:t>
-            </w:r>
-          </w:p>
-          <w:p>
-            <w:pPr>
-              <w:pStyle w:val="a4"/>
-              <w:numPr>
-                <w:ilvl w:val="0"/>
-                <w:numId w:val="46"/>
-              </w:numPr>
-              <w:ind w:leftChars="0"/>
-              <w:jc w:val="left"/>
-            </w:pPr>
-            <w:r>
-              <w:t xml:space="preserve"> </w:t>
-            </w:r>
-            <w:r>
-              <w:rPr>
-                <w:rFonts w:hint="eastAsia"/>
-              </w:rPr>
-              <w:t xml:space="preserve"> </w:t>
-            </w:r>
-            <w:r>
-              <w:rPr>
-                <w:rFonts w:hint="eastAsia"/>
-              </w:rPr>
               <w:t xml:space="preserve">접속 처리 및 </w:t>
             </w:r>
             <w:bookmarkStart w:id="0" w:name="_GoBack"/>
@@ -653,7 +637,103 @@
         </w:numPr>
         <w:ind w:leftChars="0"/>
         <w:rPr>
+          <w:rFonts w:hint="eastAsia"/>
           <w:bCs/>
+          <w:sz w:val="22"/>
+        </w:rPr>
+      </w:pPr>
+      <w:r>
+        <w:rPr>
+          <w:rFonts w:hint="eastAsia"/>
+          <w:bCs/>
+          <w:sz w:val="22"/>
+        </w:rPr>
+        <w:t>2층 cannon, chair, roof, floor 재모델링 및 uv작업</w:t>
+      </w:r>
+    </w:p>
+    <w:p>
+      <w:pPr>
+        <w:pStyle w:val="a4"/>
+        <w:ind w:leftChars="0" w:left="1200"/>
+        <w:rPr>
+          <w:rFonts w:hint="eastAsia"/>
+          <w:bCs/>
+          <w:sz w:val="22"/>
+        </w:rPr>
+      </w:pPr>
+      <w:r>
+        <w:rPr>
+          <w:noProof/>
+        </w:rPr>
+        <w:drawing>
+          <wp:inline distT="0" distB="0" distL="0" distR="0">
+            <wp:extent cx="6645910" cy="3866635"/>
+            <wp:effectExtent l="19050" t="0" r="2540" b="0"/>
+            <wp:docPr id="3" name="그림 1"/>
+            <wp:cNvGraphicFramePr>
+              <a:graphicFrameLocks xmlns:a="http://schemas.openxmlformats.org/drawingml/2006/main" noChangeAspect="1"/>
+            </wp:cNvGraphicFramePr>
+            <a:graphic xmlns:a="http://schemas.openxmlformats.org/drawingml/2006/main">
+              <a:graphicData uri="http://schemas.openxmlformats.org/drawingml/2006/picture">
+                <pic:pic xmlns:pic="http://schemas.openxmlformats.org/drawingml/2006/picture">
+                  <pic:nvPicPr>
+                    <pic:cNvPr id="0" name="Picture 1"/>
+                    <pic:cNvPicPr>
+                      <a:picLocks noChangeAspect="1" noChangeArrowheads="1"/>
+                    </pic:cNvPicPr>
+                  </pic:nvPicPr>
+                  <pic:blipFill>
+                    <a:blip r:embed="rId8"/>
+                    <a:srcRect/>
+                    <a:stretch>
+                      <a:fillRect/>
+                    </a:stretch>
+                  </pic:blipFill>
+                  <pic:spPr bwMode="auto">
+                    <a:xfrm>
+                      <a:off x="0" y="0"/>
+                      <a:ext cx="6645910" cy="3866635"/>
+                    </a:xfrm>
+                    <a:prstGeom prst="rect">
+                      <a:avLst/>
+                    </a:prstGeom>
+                    <a:noFill/>
+                    <a:ln w="9525">
+                      <a:noFill/>
+                      <a:miter lim="800000"/>
+                      <a:headEnd/>
+                      <a:tailEnd/>
+                    </a:ln>
+                  </pic:spPr>
+                </pic:pic>
+              </a:graphicData>
+            </a:graphic>
+          </wp:inline>
+        </w:drawing>
+      </w:r>
+    </w:p>
+    <w:p>
+      <w:pPr>
+        <w:ind w:left="800"/>
+        <w:rPr>
+          <w:bCs/>
+          <w:sz w:val="22"/>
+        </w:rPr>
+      </w:pPr>
+      <w:r>
+        <w:rPr>
+          <w:rFonts w:hint="eastAsia"/>
+          <w:bCs/>
+          <w:sz w:val="22"/>
+        </w:rPr>
+        <w:t>*2층 roof 작업물</w:t>
+      </w:r>
+    </w:p>
+    <w:p>
+      <w:pPr>
+        <w:rPr>
+          <w:rFonts w:hint="eastAsia"/>
+          <w:b/>
           <w:sz w:val="22"/>
         </w:rPr>
       </w:pPr>
@@ -693,14 +773,6 @@
           <w:sz w:val="22"/>
         </w:rPr>
       </w:pPr>
-      <w:r>
-        <w:rPr>
-          <w:rFonts w:hint="eastAsia"/>
-          <w:bCs/>
-          <w:sz w:val="22"/>
-        </w:rPr>
-        <w:t xml:space="preserve"> </w:t>
-      </w:r>
     </w:p>
     <w:p>
       <w:pPr>
@@ -743,6 +815,7 @@
           <w:bCs/>
           <w:sz w:val="22"/>
         </w:rPr>
+        <w:lastRenderedPageBreak/>
         <w:t>접속 처리 및 접속 동기화</w:t>
       </w:r>
       <w:r>
@@ -812,13 +885,6 @@
       </w:r>
       <w:r>
         <w:rPr>
-          <w:bCs/>
-          <w:sz w:val="22"/>
-        </w:rPr>
-        <w:t xml:space="preserve"> </w:t>
-      </w:r>
-      <w:r>
-        <w:rPr>
           <w:rFonts w:hint="eastAsia"/>
           <w:bCs/>
           <w:sz w:val="22"/>
@@ -924,42 +990,18 @@
       </w:r>
       <w:r>
         <w:rPr>
+          <w:bCs/>
+          <w:sz w:val="22"/>
+        </w:rPr>
+        <w:t>ui text</w:t>
+      </w:r>
+      <w:r>
+        <w:rPr>
           <w:rFonts w:hint="eastAsia"/>
           <w:bCs/>
           <w:sz w:val="22"/>
         </w:rPr>
-        <w:t xml:space="preserve"> </w:t>
-      </w:r>
-      <w:r>
-        <w:rPr>
-          <w:bCs/>
-          <w:sz w:val="22"/>
-        </w:rPr>
-        <w:t>ui text</w:t>
-      </w:r>
-      <w:r>
-        <w:rPr>
-          <w:rFonts w:hint="eastAsia"/>
-          <w:bCs/>
-          <w:sz w:val="22"/>
-        </w:rPr>
-        <w:t>로</w:t>
-      </w:r>
-      <w:r>
-        <w:rPr>
-          <w:rFonts w:hint="eastAsia"/>
-          <w:bCs/>
-          <w:sz w:val="22"/>
-        </w:rPr>
-        <w:t xml:space="preserve"> </w:t>
-      </w:r>
-      <w:r>
-        <w:rPr>
-          <w:rFonts w:hint="eastAsia"/>
-          <w:bCs/>
-          <w:sz w:val="22"/>
-        </w:rPr>
-        <w:t xml:space="preserve">각 </w:t>
+        <w:t xml:space="preserve">로각 </w:t>
       </w:r>
       <w:r>
         <w:rPr>
@@ -984,7 +1026,7 @@
           <w:noProof/>
         </w:rPr>
         <w:drawing>
-          <wp:inline distT="0" distB="0" distL="0" distR="0" wp14:anchorId="4F74554B" wp14:editId="10F15B92">
+          <wp:inline distT="0" distB="0" distL="0" distR="0">
             <wp:extent cx="4436557" cy="2209800"/>
             <wp:effectExtent l="0" t="0" r="0" b="0"/>
             <wp:docPr id="2" name="그림 2"/>
@@ -999,7 +1041,7 @@
                     <pic:cNvPicPr/>
                   </pic:nvPicPr>
                   <pic:blipFill>
-                    <a:blip r:embed="rId8"/>
+                    <a:blip r:embed="rId9" cstate="print"/>
                     <a:stretch>
                       <a:fillRect/>
                     </a:stretch>
@@ -1051,46 +1093,38 @@
         </w:numPr>
         <w:ind w:leftChars="0"/>
         <w:rPr>
+          <w:bCs/>
+          <w:sz w:val="22"/>
+        </w:rPr>
+      </w:pPr>
+      <w:r>
+        <w:rPr>
           <w:rFonts w:hint="eastAsia"/>
           <w:bCs/>
           <w:sz w:val="22"/>
         </w:rPr>
-      </w:pPr>
+        <w:t xml:space="preserve">서버 </w:t>
+      </w:r>
+      <w:r>
+        <w:rPr>
+          <w:bCs/>
+          <w:sz w:val="22"/>
+        </w:rPr>
+        <w:t>--</w:t>
+      </w:r>
+      <w:r>
+        <w:rPr>
+          <w:bCs/>
+          <w:sz w:val="22"/>
+        </w:rPr>
+        <w:t>sc_put_player</w:t>
+      </w:r>
       <w:r>
         <w:rPr>
           <w:rFonts w:hint="eastAsia"/>
           <w:bCs/>
           <w:sz w:val="22"/>
         </w:rPr>
-        <w:t xml:space="preserve">서버 </w:t>
-      </w:r>
-      <w:r>
-        <w:rPr>
-          <w:bCs/>
-          <w:sz w:val="22"/>
-        </w:rPr>
-        <w:t>--</w:t>
-      </w:r>
-      <w:r>
-        <w:rPr>
-          <w:bCs/>
-          <w:sz w:val="22"/>
-        </w:rPr>
-        <w:t>sc_put_player</w:t>
-      </w:r>
-      <w:r>
-        <w:rPr>
-          <w:bCs/>
-          <w:sz w:val="22"/>
-        </w:rPr>
-        <w:t xml:space="preserve"> </w:t>
-      </w:r>
-      <w:r>
-        <w:rPr>
-          <w:rFonts w:hint="eastAsia"/>
-          <w:bCs/>
-          <w:sz w:val="22"/>
-        </w:rPr>
         <w:t>패킷</w:t>
       </w:r>
       <w:r>
@@ -1113,13 +1147,6 @@
           <w:sz w:val="22"/>
         </w:rPr>
         <w:sym w:font="Wingdings" w:char="F0E0"/>
-      </w:r>
-      <w:r>
-        <w:rPr>
-          <w:bCs/>
-          <w:sz w:val="22"/>
-        </w:rPr>
-        <w:t xml:space="preserve"> </w:t>
       </w:r>
       <w:r>
         <w:rPr>
@@ -1164,14 +1191,14 @@
           <w:bCs/>
           <w:sz w:val="22"/>
         </w:rPr>
-        <w:t>후 기존 클라이언트가 있는지 검사,</w:t>
+        <w:t xml:space="preserve">후 기존 클라이언트가 있는지 검사,있다면 </w:t>
       </w:r>
       <w:r>
         <w:rPr>
           <w:bCs/>
           <w:sz w:val="22"/>
         </w:rPr>
-        <w:t xml:space="preserve"> </w:t>
+        <w:t xml:space="preserve">login_ok </w:t>
       </w:r>
       <w:r>
         <w:rPr>
@@ -1179,21 +1206,6 @@
           <w:bCs/>
           <w:sz w:val="22"/>
         </w:rPr>
-        <w:t xml:space="preserve">있다면 </w:t>
-      </w:r>
-      <w:r>
-        <w:rPr>
-          <w:bCs/>
-          <w:sz w:val="22"/>
-        </w:rPr>
-        <w:t xml:space="preserve">login_ok </w:t>
-      </w:r>
-      <w:r>
-        <w:rPr>
-          <w:rFonts w:hint="eastAsia"/>
-          <w:bCs/>
-          <w:sz w:val="22"/>
-        </w:rPr>
         <w:t xml:space="preserve">패킷 이후 </w:t>
       </w:r>
       <w:r>
@@ -1201,7 +1213,6 @@
           <w:bCs/>
           <w:sz w:val="22"/>
         </w:rPr>
-        <w:lastRenderedPageBreak/>
         <w:t xml:space="preserve">sc_put_player </w:t>
       </w:r>
       <w:r>
@@ -1320,7 +1331,7 @@
       <w:tblPr>
         <w:tblStyle w:val="a3"/>
         <w:tblW w:w="0" w:type="auto"/>
-        <w:tblLook w:val="04A0" w:firstRow="1" w:lastRow="0" w:firstColumn="1" w:lastColumn="0" w:noHBand="0" w:noVBand="1"/>
+        <w:tblLook w:val="04A0"/>
       </w:tblPr>
       <w:tblGrid>
         <w:gridCol w:w="1239"/>
@@ -1906,6 +1917,7 @@
                 <w:rFonts w:hint="eastAsia"/>
                 <w:b/>
               </w:rPr>
+              <w:lastRenderedPageBreak/>
               <w:t>-</w:t>
             </w:r>
           </w:p>
@@ -1945,12 +1957,6 @@
                 <w:b/>
               </w:rPr>
               <w:t>-</w:t>
-            </w:r>
-            <w:r>
-              <w:rPr>
-                <w:b/>
-              </w:rPr>
-              <w:t xml:space="preserve"> </w:t>
             </w:r>
           </w:p>
         </w:tc>
@@ -1979,6 +1985,7 @@
                 <w:b/>
                 <w:sz w:val="22"/>
               </w:rPr>
+              <w:lastRenderedPageBreak/>
               <w:t>지도교수</w:t>
             </w:r>
           </w:p>
@@ -2035,8 +2042,8 @@
 </file>
 
 <file path=word/endnotes.xml><?xml version="1.0" encoding="utf-8"?>
-<w:endnotes xmlns:wpc="http://schemas.microsoft.com/office/word/2010/wordprocessingCanvas" xmlns:cx="http://schemas.microsoft.com/office/drawing/2014/chartex" xmlns:cx1="http://schemas.microsoft.com/office/drawing/2015/9/8/chartex" xmlns:cx2="http://schemas.microsoft.com/office/drawing/2015/10/21/chartex" xmlns:cx3="http://schemas.microsoft.com/office/drawing/2016/5/9/chartex" xmlns:cx4="http://schemas.microsoft.com/office/drawing/2016/5/10/chartex" xmlns:cx5="http://schemas.microsoft.com/office/drawing/2016/5/11/chartex" xmlns:cx6="http://schemas.microsoft.com/office/drawing/2016/5/12/chartex" xmlns:cx7="http://schemas.microsoft.com/office/drawing/2016/5/13/chartex" xmlns:cx8="http://schemas.microsoft.com/office/drawing/2016/5/14/chartex" xmlns:mc="http://schemas.openxmlformats.org/markup-compatibility/2006" xmlns:aink="http://schemas.microsoft.com/office/drawing/2016/ink" xmlns:am3d="http://schemas.microsoft.com/office/drawing/2017/model3d" xmlns:o="urn:schemas-microsoft-com:office:office" xmlns:r="http://schemas.openxmlformats.org/officeDocument/2006/relationships" xmlns:m="http://schemas.openxmlformats.org/officeDocument/2006/math" xmlns:v="urn:schemas-microsoft-com:vml" xmlns:wp14="http://schemas.microsoft.com/office/word/2010/wordprocessingDrawing" xmlns:wp="http://schemas.openxmlformats.org/drawingml/2006/wordprocessingDrawing" xmlns:w10="urn:schemas-microsoft-com:office:word" xmlns:w="http://schemas.openxmlformats.org/wordprocessingml/2006/main" xmlns:w14="http://schemas.microsoft.com/office/word/2010/wordml" xmlns:w15="http://schemas.microsoft.com/office/word/2012/wordml" xmlns:w16cid="http://schemas.microsoft.com/office/word/2016/wordml/cid" xmlns:w16se="http://schemas.microsoft.com/office/word/2015/wordml/symex" xmlns:wpg="http://schemas.microsoft.com/office/word/2010/wordprocessingGroup" xmlns:wpi="http://schemas.microsoft.com/office/word/2010/wordprocessingInk" xmlns:wne="http://schemas.microsoft.com/office/word/2006/wordml" xmlns:wps="http://schemas.microsoft.com/office/word/2010/wordprocessingShape" mc:Ignorable="w14 w15 w16se w16cid wp14">
-  <w:endnote w:type="separator" w:id="-1">
+<w:endnotes xmlns:ve="http://schemas.openxmlformats.org/markup-compatibility/2006" xmlns:o="urn:schemas-microsoft-com:office:office" xmlns:r="http://schemas.openxmlformats.org/officeDocument/2006/relationships" xmlns:m="http://schemas.openxmlformats.org/officeDocument/2006/math" xmlns:v="urn:schemas-microsoft-com:vml" xmlns:wp="http://schemas.openxmlformats.org/drawingml/2006/wordprocessingDrawing" xmlns:w10="urn:schemas-microsoft-com:office:word" xmlns:w="http://schemas.openxmlformats.org/wordprocessingml/2006/main" xmlns:wne="http://schemas.microsoft.com/office/word/2006/wordml">
+  <w:endnote w:type="separator" w:id="0">
     <w:p>
       <w:pPr>
         <w:spacing w:after="0" w:line="240" w:lineRule="auto"/>
@@ -2046,7 +2053,7 @@
       </w:r>
     </w:p>
   </w:endnote>
-  <w:endnote w:type="continuationSeparator" w:id="0">
+  <w:endnote w:type="continuationSeparator" w:id="1">
     <w:p>
       <w:pPr>
         <w:spacing w:after="0" w:line="240" w:lineRule="auto"/>
@@ -2060,8 +2067,8 @@
 </file>
 
 <file path=word/footnotes.xml><?xml version="1.0" encoding="utf-8"?>
-<w:footnotes xmlns:wpc="http://schemas.microsoft.com/office/word/2010/wordprocessingCanvas" xmlns:cx="http://schemas.microsoft.com/office/drawing/2014/chartex" xmlns:cx1="http://schemas.microsoft.com/office/drawing/2015/9/8/chartex" xmlns:cx2="http://schemas.microsoft.com/office/drawing/2015/10/21/chartex" xmlns:cx3="http://schemas.microsoft.com/office/drawing/2016/5/9/chartex" xmlns:cx4="http://schemas.microsoft.com/office/drawing/2016/5/10/chartex" xmlns:cx5="http://schemas.microsoft.com/office/drawing/2016/5/11/chartex" xmlns:cx6="http://schemas.microsoft.com/office/drawing/2016/5/12/chartex" xmlns:cx7="http://schemas.microsoft.com/office/drawing/2016/5/13/chartex" xmlns:cx8="http://schemas.microsoft.com/office/drawing/2016/5/14/chartex" xmlns:mc="http://schemas.openxmlformats.org/markup-compatibility/2006" xmlns:aink="http://schemas.microsoft.com/office/drawing/2016/ink" xmlns:am3d="http://schemas.microsoft.com/office/drawing/2017/model3d" xmlns:o="urn:schemas-microsoft-com:office:office" xmlns:r="http://schemas.openxmlformats.org/officeDocument/2006/relationships" xmlns:m="http://schemas.openxmlformats.org/officeDocument/2006/math" xmlns:v="urn:schemas-microsoft-com:vml" xmlns:wp14="http://schemas.microsoft.com/office/word/2010/wordprocessingDrawing" xmlns:wp="http://schemas.openxmlformats.org/drawingml/2006/wordprocessingDrawing" xmlns:w10="urn:schemas-microsoft-com:office:word" xmlns:w="http://schemas.openxmlformats.org/wordprocessingml/2006/main" xmlns:w14="http://schemas.microsoft.com/office/word/2010/wordml" xmlns:w15="http://schemas.microsoft.com/office/word/2012/wordml" xmlns:w16cid="http://schemas.microsoft.com/office/word/2016/wordml/cid" xmlns:w16se="http://schemas.microsoft.com/office/word/2015/wordml/symex" xmlns:wpg="http://schemas.microsoft.com/office/word/2010/wordprocessingGroup" xmlns:wpi="http://schemas.microsoft.com/office/word/2010/wordprocessingInk" xmlns:wne="http://schemas.microsoft.com/office/word/2006/wordml" xmlns:wps="http://schemas.microsoft.com/office/word/2010/wordprocessingShape" mc:Ignorable="w14 w15 w16se w16cid wp14">
-  <w:footnote w:type="separator" w:id="-1">
+<w:footnotes xmlns:ve="http://schemas.openxmlformats.org/markup-compatibility/2006" xmlns:o="urn:schemas-microsoft-com:office:office" xmlns:r="http://schemas.openxmlformats.org/officeDocument/2006/relationships" xmlns:m="http://schemas.openxmlformats.org/officeDocument/2006/math" xmlns:v="urn:schemas-microsoft-com:vml" xmlns:wp="http://schemas.openxmlformats.org/drawingml/2006/wordprocessingDrawing" xmlns:w10="urn:schemas-microsoft-com:office:word" xmlns:w="http://schemas.openxmlformats.org/wordprocessingml/2006/main" xmlns:wne="http://schemas.microsoft.com/office/word/2006/wordml">
+  <w:footnote w:type="separator" w:id="0">
     <w:p>
       <w:pPr>
         <w:spacing w:after="0" w:line="240" w:lineRule="auto"/>
@@ -2071,7 +2078,7 @@
       </w:r>
     </w:p>
   </w:footnote>
-  <w:footnote w:type="continuationSeparator" w:id="0">
+  <w:footnote w:type="continuationSeparator" w:id="1">
     <w:p>
       <w:pPr>
         <w:spacing w:after="0" w:line="240" w:lineRule="auto"/>
@@ -2085,8 +2092,8 @@
 </file>
 
 <file path=word/numbering.xml><?xml version="1.0" encoding="utf-8"?>
-<w:numbering xmlns:wpc="http://schemas.microsoft.com/office/word/2010/wordprocessingCanvas" xmlns:cx="http://schemas.microsoft.com/office/drawing/2014/chartex" xmlns:cx1="http://schemas.microsoft.com/office/drawing/2015/9/8/chartex" xmlns:cx2="http://schemas.microsoft.com/office/drawing/2015/10/21/chartex" xmlns:cx3="http://schemas.microsoft.com/office/drawing/2016/5/9/chartex" xmlns:cx4="http://schemas.microsoft.com/office/drawing/2016/5/10/chartex" xmlns:cx5="http://schemas.microsoft.com/office/drawing/2016/5/11/chartex" xmlns:cx6="http://schemas.microsoft.com/office/drawing/2016/5/12/chartex" xmlns:cx7="http://schemas.microsoft.com/office/drawing/2016/5/13/chartex" xmlns:cx8="http://schemas.microsoft.com/office/drawing/2016/5/14/chartex" xmlns:mc="http://schemas.openxmlformats.org/markup-compatibility/2006" xmlns:aink="http://schemas.microsoft.com/office/drawing/2016/ink" xmlns:am3d="http://schemas.microsoft.com/office/drawing/2017/model3d" xmlns:o="urn:schemas-microsoft-com:office:office" xmlns:r="http://schemas.openxmlformats.org/officeDocument/2006/relationships" xmlns:m="http://schemas.openxmlformats.org/officeDocument/2006/math" xmlns:v="urn:schemas-microsoft-com:vml" xmlns:wp14="http://schemas.microsoft.com/office/word/2010/wordprocessingDrawing" xmlns:wp="http://schemas.openxmlformats.org/drawingml/2006/wordprocessingDrawing" xmlns:w10="urn:schemas-microsoft-com:office:word" xmlns:w="http://schemas.openxmlformats.org/wordprocessingml/2006/main" xmlns:w14="http://schemas.microsoft.com/office/word/2010/wordml" xmlns:w15="http://schemas.microsoft.com/office/word/2012/wordml" xmlns:w16cid="http://schemas.microsoft.com/office/word/2016/wordml/cid" xmlns:w16se="http://schemas.microsoft.com/office/word/2015/wordml/symex" xmlns:wpg="http://schemas.microsoft.com/office/word/2010/wordprocessingGroup" xmlns:wpi="http://schemas.microsoft.com/office/word/2010/wordprocessingInk" xmlns:wne="http://schemas.microsoft.com/office/word/2006/wordml" xmlns:wps="http://schemas.microsoft.com/office/word/2010/wordprocessingShape" mc:Ignorable="w14 w15 w16se w16cid wp14">
-  <w:abstractNum w:abstractNumId="0" w15:restartNumberingAfterBreak="0">
+<w:numbering xmlns:ve="http://schemas.openxmlformats.org/markup-compatibility/2006" xmlns:o="urn:schemas-microsoft-com:office:office" xmlns:r="http://schemas.openxmlformats.org/officeDocument/2006/relationships" xmlns:m="http://schemas.openxmlformats.org/officeDocument/2006/math" xmlns:v="urn:schemas-microsoft-com:vml" xmlns:wp="http://schemas.openxmlformats.org/drawingml/2006/wordprocessingDrawing" xmlns:w10="urn:schemas-microsoft-com:office:word" xmlns:w="http://schemas.openxmlformats.org/wordprocessingml/2006/main" xmlns:wne="http://schemas.microsoft.com/office/word/2006/wordml">
+  <w:abstractNum w:abstractNumId="0">
     <w:nsid w:val="00323811"/>
     <w:multiLevelType w:val="hybridMultilevel"/>
     <w:tmpl w:val="A4605E54"/>
@@ -2175,7 +2182,7 @@
       </w:pPr>
     </w:lvl>
   </w:abstractNum>
-  <w:abstractNum w:abstractNumId="1" w15:restartNumberingAfterBreak="0">
+  <w:abstractNum w:abstractNumId="1">
     <w:nsid w:val="039349C4"/>
     <w:multiLevelType w:val="hybridMultilevel"/>
     <w:tmpl w:val="33DAA2EA"/>
@@ -2288,7 +2295,7 @@
       </w:rPr>
     </w:lvl>
   </w:abstractNum>
-  <w:abstractNum w:abstractNumId="2" w15:restartNumberingAfterBreak="0">
+  <w:abstractNum w:abstractNumId="2">
     <w:nsid w:val="09BA643B"/>
     <w:multiLevelType w:val="hybridMultilevel"/>
     <w:tmpl w:val="02C81C94"/>
@@ -2400,7 +2407,7 @@
       </w:rPr>
     </w:lvl>
   </w:abstractNum>
-  <w:abstractNum w:abstractNumId="3" w15:restartNumberingAfterBreak="0">
+  <w:abstractNum w:abstractNumId="3">
     <w:nsid w:val="0EBF68FF"/>
     <w:multiLevelType w:val="hybridMultilevel"/>
     <w:tmpl w:val="CD629D04"/>
@@ -2489,7 +2496,7 @@
       </w:pPr>
     </w:lvl>
   </w:abstractNum>
-  <w:abstractNum w:abstractNumId="4" w15:restartNumberingAfterBreak="0">
+  <w:abstractNum w:abstractNumId="4">
     <w:nsid w:val="10984C69"/>
     <w:multiLevelType w:val="hybridMultilevel"/>
     <w:tmpl w:val="A5B6C52C"/>
@@ -2578,7 +2585,7 @@
       </w:pPr>
     </w:lvl>
   </w:abstractNum>
-  <w:abstractNum w:abstractNumId="5" w15:restartNumberingAfterBreak="0">
+  <w:abstractNum w:abstractNumId="5">
     <w:nsid w:val="14024A67"/>
     <w:multiLevelType w:val="hybridMultilevel"/>
     <w:tmpl w:val="EA1E1990"/>
@@ -2667,7 +2674,7 @@
       </w:pPr>
     </w:lvl>
   </w:abstractNum>
-  <w:abstractNum w:abstractNumId="6" w15:restartNumberingAfterBreak="0">
+  <w:abstractNum w:abstractNumId="6">
     <w:nsid w:val="14385A33"/>
     <w:multiLevelType w:val="hybridMultilevel"/>
     <w:tmpl w:val="DED2CDC8"/>
@@ -2780,7 +2787,7 @@
       </w:rPr>
     </w:lvl>
   </w:abstractNum>
-  <w:abstractNum w:abstractNumId="7" w15:restartNumberingAfterBreak="0">
+  <w:abstractNum w:abstractNumId="7">
     <w:nsid w:val="1ADA4284"/>
     <w:multiLevelType w:val="hybridMultilevel"/>
     <w:tmpl w:val="F4A0262E"/>
@@ -2869,7 +2876,7 @@
       </w:pPr>
     </w:lvl>
   </w:abstractNum>
-  <w:abstractNum w:abstractNumId="8" w15:restartNumberingAfterBreak="0">
+  <w:abstractNum w:abstractNumId="8">
     <w:nsid w:val="1AE61404"/>
     <w:multiLevelType w:val="hybridMultilevel"/>
     <w:tmpl w:val="ACC6DB90"/>
@@ -2958,7 +2965,7 @@
       </w:pPr>
     </w:lvl>
   </w:abstractNum>
-  <w:abstractNum w:abstractNumId="9" w15:restartNumberingAfterBreak="0">
+  <w:abstractNum w:abstractNumId="9">
     <w:nsid w:val="1D1E2C2D"/>
     <w:multiLevelType w:val="hybridMultilevel"/>
     <w:tmpl w:val="3C062324"/>
@@ -3047,7 +3054,7 @@
       </w:pPr>
     </w:lvl>
   </w:abstractNum>
-  <w:abstractNum w:abstractNumId="10" w15:restartNumberingAfterBreak="0">
+  <w:abstractNum w:abstractNumId="10">
     <w:nsid w:val="1DB56FB8"/>
     <w:multiLevelType w:val="hybridMultilevel"/>
     <w:tmpl w:val="71180970"/>
@@ -3133,7 +3140,7 @@
       </w:pPr>
     </w:lvl>
   </w:abstractNum>
-  <w:abstractNum w:abstractNumId="11" w15:restartNumberingAfterBreak="0">
+  <w:abstractNum w:abstractNumId="11">
     <w:nsid w:val="1FB92437"/>
     <w:multiLevelType w:val="hybridMultilevel"/>
     <w:tmpl w:val="9ADC86DC"/>
@@ -3222,7 +3229,7 @@
       </w:pPr>
     </w:lvl>
   </w:abstractNum>
-  <w:abstractNum w:abstractNumId="12" w15:restartNumberingAfterBreak="0">
+  <w:abstractNum w:abstractNumId="12">
     <w:nsid w:val="228B6A8A"/>
     <w:multiLevelType w:val="hybridMultilevel"/>
     <w:tmpl w:val="20C21A1C"/>
@@ -3311,7 +3318,7 @@
       </w:pPr>
     </w:lvl>
   </w:abstractNum>
-  <w:abstractNum w:abstractNumId="13" w15:restartNumberingAfterBreak="0">
+  <w:abstractNum w:abstractNumId="13">
     <w:nsid w:val="29072749"/>
     <w:multiLevelType w:val="hybridMultilevel"/>
     <w:tmpl w:val="66ECD804"/>
@@ -3400,7 +3407,7 @@
       </w:pPr>
     </w:lvl>
   </w:abstractNum>
-  <w:abstractNum w:abstractNumId="14" w15:restartNumberingAfterBreak="0">
+  <w:abstractNum w:abstractNumId="14">
     <w:nsid w:val="2D624DC8"/>
     <w:multiLevelType w:val="hybridMultilevel"/>
     <w:tmpl w:val="947E1DD2"/>
@@ -3486,7 +3493,7 @@
       </w:pPr>
     </w:lvl>
   </w:abstractNum>
-  <w:abstractNum w:abstractNumId="15" w15:restartNumberingAfterBreak="0">
+  <w:abstractNum w:abstractNumId="15">
     <w:nsid w:val="2D8C0315"/>
     <w:multiLevelType w:val="hybridMultilevel"/>
     <w:tmpl w:val="C36CBB42"/>
@@ -3575,7 +3582,7 @@
       </w:pPr>
     </w:lvl>
   </w:abstractNum>
-  <w:abstractNum w:abstractNumId="16" w15:restartNumberingAfterBreak="0">
+  <w:abstractNum w:abstractNumId="16">
     <w:nsid w:val="2E320175"/>
     <w:multiLevelType w:val="hybridMultilevel"/>
     <w:tmpl w:val="FCFE5780"/>
@@ -3670,7 +3677,7 @@
       </w:pPr>
     </w:lvl>
   </w:abstractNum>
-  <w:abstractNum w:abstractNumId="17" w15:restartNumberingAfterBreak="0">
+  <w:abstractNum w:abstractNumId="17">
     <w:nsid w:val="344F003A"/>
     <w:multiLevelType w:val="hybridMultilevel"/>
     <w:tmpl w:val="656E8A7E"/>
@@ -3759,7 +3766,7 @@
       </w:pPr>
     </w:lvl>
   </w:abstractNum>
-  <w:abstractNum w:abstractNumId="18" w15:restartNumberingAfterBreak="0">
+  <w:abstractNum w:abstractNumId="18">
     <w:nsid w:val="365C2A27"/>
     <w:multiLevelType w:val="hybridMultilevel"/>
     <w:tmpl w:val="CD665AC6"/>
@@ -3850,7 +3857,7 @@
       </w:pPr>
     </w:lvl>
   </w:abstractNum>
-  <w:abstractNum w:abstractNumId="19" w15:restartNumberingAfterBreak="0">
+  <w:abstractNum w:abstractNumId="19">
     <w:nsid w:val="3955404E"/>
     <w:multiLevelType w:val="hybridMultilevel"/>
     <w:tmpl w:val="9208A848"/>
@@ -3939,7 +3946,7 @@
       </w:pPr>
     </w:lvl>
   </w:abstractNum>
-  <w:abstractNum w:abstractNumId="20" w15:restartNumberingAfterBreak="0">
+  <w:abstractNum w:abstractNumId="20">
     <w:nsid w:val="3B3926AC"/>
     <w:multiLevelType w:val="hybridMultilevel"/>
     <w:tmpl w:val="1B9A3F88"/>
@@ -4028,7 +4035,7 @@
       </w:pPr>
     </w:lvl>
   </w:abstractNum>
-  <w:abstractNum w:abstractNumId="21" w15:restartNumberingAfterBreak="0">
+  <w:abstractNum w:abstractNumId="21">
     <w:nsid w:val="3DB502A8"/>
     <w:multiLevelType w:val="hybridMultilevel"/>
     <w:tmpl w:val="539845C6"/>
@@ -4117,7 +4124,7 @@
       </w:pPr>
     </w:lvl>
   </w:abstractNum>
-  <w:abstractNum w:abstractNumId="22" w15:restartNumberingAfterBreak="0">
+  <w:abstractNum w:abstractNumId="22">
     <w:nsid w:val="4C0052E0"/>
     <w:multiLevelType w:val="hybridMultilevel"/>
     <w:tmpl w:val="614038BE"/>
@@ -4230,7 +4237,7 @@
       </w:rPr>
     </w:lvl>
   </w:abstractNum>
-  <w:abstractNum w:abstractNumId="23" w15:restartNumberingAfterBreak="0">
+  <w:abstractNum w:abstractNumId="23">
     <w:nsid w:val="4D253F04"/>
     <w:multiLevelType w:val="hybridMultilevel"/>
     <w:tmpl w:val="10F040FE"/>
@@ -4319,7 +4326,7 @@
       </w:pPr>
     </w:lvl>
   </w:abstractNum>
-  <w:abstractNum w:abstractNumId="24" w15:restartNumberingAfterBreak="0">
+  <w:abstractNum w:abstractNumId="24">
     <w:nsid w:val="4DFB500D"/>
     <w:multiLevelType w:val="hybridMultilevel"/>
     <w:tmpl w:val="1E0E4DA8"/>
@@ -4432,7 +4439,7 @@
       </w:rPr>
     </w:lvl>
   </w:abstractNum>
-  <w:abstractNum w:abstractNumId="25" w15:restartNumberingAfterBreak="0">
+  <w:abstractNum w:abstractNumId="25">
     <w:nsid w:val="4FF94494"/>
     <w:multiLevelType w:val="hybridMultilevel"/>
     <w:tmpl w:val="F9389B26"/>
@@ -4521,7 +4528,7 @@
       </w:pPr>
     </w:lvl>
   </w:abstractNum>
-  <w:abstractNum w:abstractNumId="26" w15:restartNumberingAfterBreak="0">
+  <w:abstractNum w:abstractNumId="26">
     <w:nsid w:val="5086745A"/>
     <w:multiLevelType w:val="hybridMultilevel"/>
     <w:tmpl w:val="D30AB8F6"/>
@@ -4610,7 +4617,7 @@
       </w:pPr>
     </w:lvl>
   </w:abstractNum>
-  <w:abstractNum w:abstractNumId="27" w15:restartNumberingAfterBreak="0">
+  <w:abstractNum w:abstractNumId="27">
     <w:nsid w:val="51B609E2"/>
     <w:multiLevelType w:val="hybridMultilevel"/>
     <w:tmpl w:val="4F1667EC"/>
@@ -4699,7 +4706,7 @@
       </w:pPr>
     </w:lvl>
   </w:abstractNum>
-  <w:abstractNum w:abstractNumId="28" w15:restartNumberingAfterBreak="0">
+  <w:abstractNum w:abstractNumId="28">
     <w:nsid w:val="5258446F"/>
     <w:multiLevelType w:val="hybridMultilevel"/>
     <w:tmpl w:val="EA1E1990"/>
@@ -4788,7 +4795,7 @@
       </w:pPr>
     </w:lvl>
   </w:abstractNum>
-  <w:abstractNum w:abstractNumId="29" w15:restartNumberingAfterBreak="0">
+  <w:abstractNum w:abstractNumId="29">
     <w:nsid w:val="534669B8"/>
     <w:multiLevelType w:val="hybridMultilevel"/>
     <w:tmpl w:val="E64A3EBE"/>
@@ -4877,7 +4884,7 @@
       </w:pPr>
     </w:lvl>
   </w:abstractNum>
-  <w:abstractNum w:abstractNumId="30" w15:restartNumberingAfterBreak="0">
+  <w:abstractNum w:abstractNumId="30">
     <w:nsid w:val="5603066B"/>
     <w:multiLevelType w:val="hybridMultilevel"/>
     <w:tmpl w:val="1C1011FC"/>
@@ -4966,7 +4973,7 @@
       </w:pPr>
     </w:lvl>
   </w:abstractNum>
-  <w:abstractNum w:abstractNumId="31" w15:restartNumberingAfterBreak="0">
+  <w:abstractNum w:abstractNumId="31">
     <w:nsid w:val="5611212D"/>
     <w:multiLevelType w:val="hybridMultilevel"/>
     <w:tmpl w:val="F0FA4BF6"/>
@@ -5055,7 +5062,7 @@
       </w:pPr>
     </w:lvl>
   </w:abstractNum>
-  <w:abstractNum w:abstractNumId="32" w15:restartNumberingAfterBreak="0">
+  <w:abstractNum w:abstractNumId="32">
     <w:nsid w:val="56B76041"/>
     <w:multiLevelType w:val="hybridMultilevel"/>
     <w:tmpl w:val="C9685506"/>
@@ -5141,7 +5148,7 @@
       </w:pPr>
     </w:lvl>
   </w:abstractNum>
-  <w:abstractNum w:abstractNumId="33" w15:restartNumberingAfterBreak="0">
+  <w:abstractNum w:abstractNumId="33">
     <w:nsid w:val="59380117"/>
     <w:multiLevelType w:val="hybridMultilevel"/>
     <w:tmpl w:val="5F50DECC"/>
@@ -5230,7 +5237,7 @@
       </w:pPr>
     </w:lvl>
   </w:abstractNum>
-  <w:abstractNum w:abstractNumId="34" w15:restartNumberingAfterBreak="0">
+  <w:abstractNum w:abstractNumId="34">
     <w:nsid w:val="5E44322C"/>
     <w:multiLevelType w:val="hybridMultilevel"/>
     <w:tmpl w:val="EA1E1990"/>
@@ -5319,7 +5326,7 @@
       </w:pPr>
     </w:lvl>
   </w:abstractNum>
-  <w:abstractNum w:abstractNumId="35" w15:restartNumberingAfterBreak="0">
+  <w:abstractNum w:abstractNumId="35">
     <w:nsid w:val="5F4A5B24"/>
     <w:multiLevelType w:val="hybridMultilevel"/>
     <w:tmpl w:val="FC6C7F78"/>
@@ -5432,7 +5439,7 @@
       </w:rPr>
     </w:lvl>
   </w:abstractNum>
-  <w:abstractNum w:abstractNumId="36" w15:restartNumberingAfterBreak="0">
+  <w:abstractNum w:abstractNumId="36">
     <w:nsid w:val="61E84976"/>
     <w:multiLevelType w:val="hybridMultilevel"/>
     <w:tmpl w:val="05ECAE48"/>
@@ -5521,7 +5528,7 @@
       </w:pPr>
     </w:lvl>
   </w:abstractNum>
-  <w:abstractNum w:abstractNumId="37" w15:restartNumberingAfterBreak="0">
+  <w:abstractNum w:abstractNumId="37">
     <w:nsid w:val="63161906"/>
     <w:multiLevelType w:val="hybridMultilevel"/>
     <w:tmpl w:val="76F89EF4"/>
@@ -5610,7 +5617,7 @@
       </w:pPr>
     </w:lvl>
   </w:abstractNum>
-  <w:abstractNum w:abstractNumId="38" w15:restartNumberingAfterBreak="0">
+  <w:abstractNum w:abstractNumId="38">
     <w:nsid w:val="6440496B"/>
     <w:multiLevelType w:val="hybridMultilevel"/>
     <w:tmpl w:val="08086E42"/>
@@ -5722,7 +5729,7 @@
       </w:rPr>
     </w:lvl>
   </w:abstractNum>
-  <w:abstractNum w:abstractNumId="39" w15:restartNumberingAfterBreak="0">
+  <w:abstractNum w:abstractNumId="39">
     <w:nsid w:val="6974497B"/>
     <w:multiLevelType w:val="hybridMultilevel"/>
     <w:tmpl w:val="33360A28"/>
@@ -5811,7 +5818,7 @@
       </w:pPr>
     </w:lvl>
   </w:abstractNum>
-  <w:abstractNum w:abstractNumId="40" w15:restartNumberingAfterBreak="0">
+  <w:abstractNum w:abstractNumId="40">
     <w:nsid w:val="6EB268DF"/>
     <w:multiLevelType w:val="hybridMultilevel"/>
     <w:tmpl w:val="D860905A"/>
@@ -5900,7 +5907,7 @@
       </w:pPr>
     </w:lvl>
   </w:abstractNum>
-  <w:abstractNum w:abstractNumId="41" w15:restartNumberingAfterBreak="0">
+  <w:abstractNum w:abstractNumId="41">
     <w:nsid w:val="71D015D4"/>
     <w:multiLevelType w:val="hybridMultilevel"/>
     <w:tmpl w:val="8EFA7C50"/>
@@ -6013,7 +6020,7 @@
       </w:rPr>
     </w:lvl>
   </w:abstractNum>
-  <w:abstractNum w:abstractNumId="42" w15:restartNumberingAfterBreak="0">
+  <w:abstractNum w:abstractNumId="42">
     <w:nsid w:val="74F35523"/>
     <w:multiLevelType w:val="hybridMultilevel"/>
     <w:tmpl w:val="5958F540"/>
@@ -6126,7 +6133,7 @@
       </w:rPr>
     </w:lvl>
   </w:abstractNum>
-  <w:abstractNum w:abstractNumId="43" w15:restartNumberingAfterBreak="0">
+  <w:abstractNum w:abstractNumId="43">
     <w:nsid w:val="787B4B78"/>
     <w:multiLevelType w:val="hybridMultilevel"/>
     <w:tmpl w:val="BA583378"/>
@@ -6215,7 +6222,7 @@
       </w:pPr>
     </w:lvl>
   </w:abstractNum>
-  <w:abstractNum w:abstractNumId="44" w15:restartNumberingAfterBreak="0">
+  <w:abstractNum w:abstractNumId="44">
     <w:nsid w:val="7ADD542D"/>
     <w:multiLevelType w:val="hybridMultilevel"/>
     <w:tmpl w:val="D54694C8"/>
@@ -6328,7 +6335,7 @@
       </w:rPr>
     </w:lvl>
   </w:abstractNum>
-  <w:abstractNum w:abstractNumId="45" w15:restartNumberingAfterBreak="0">
+  <w:abstractNum w:abstractNumId="45">
     <w:nsid w:val="7E7C2078"/>
     <w:multiLevelType w:val="hybridMultilevel"/>
     <w:tmpl w:val="F500B3C4"/>
@@ -6559,7 +6566,7 @@
 </file>
 
 <file path=word/styles.xml><?xml version="1.0" encoding="utf-8"?>
-<w:styles xmlns:mc="http://schemas.openxmlformats.org/markup-compatibility/2006" xmlns:r="http://schemas.openxmlformats.org/officeDocument/2006/relationships" xmlns:w="http://schemas.openxmlformats.org/wordprocessingml/2006/main" xmlns:w14="http://schemas.microsoft.com/office/word/2010/wordml" xmlns:w15="http://schemas.microsoft.com/office/word/2012/wordml" xmlns:w16cid="http://schemas.microsoft.com/office/word/2016/wordml/cid" xmlns:w16se="http://schemas.microsoft.com/office/word/2015/wordml/symex" mc:Ignorable="w14 w15 w16se w16cid">
+<w:styles xmlns:r="http://schemas.openxmlformats.org/officeDocument/2006/relationships" xmlns:w="http://schemas.openxmlformats.org/wordprocessingml/2006/main">
   <w:docDefaults>
     <w:rPrDefault>
       <w:rPr>
@@ -6576,383 +6583,144 @@
       </w:pPr>
     </w:pPrDefault>
   </w:docDefaults>
-  <w:latentStyles w:defLockedState="0" w:defUIPriority="99" w:defSemiHidden="0" w:defUnhideWhenUsed="0" w:defQFormat="0" w:count="376">
-    <w:lsdException w:name="Normal" w:uiPriority="0" w:qFormat="1"/>
-    <w:lsdException w:name="heading 1" w:uiPriority="9" w:qFormat="1"/>
-    <w:lsdException w:name="heading 2" w:semiHidden="1" w:uiPriority="9" w:unhideWhenUsed="1" w:qFormat="1"/>
-    <w:lsdException w:name="heading 3" w:semiHidden="1" w:uiPriority="9" w:unhideWhenUsed="1" w:qFormat="1"/>
-    <w:lsdException w:name="heading 4" w:semiHidden="1" w:uiPriority="9" w:unhideWhenUsed="1" w:qFormat="1"/>
-    <w:lsdException w:name="heading 5" w:semiHidden="1" w:uiPriority="9" w:unhideWhenUsed="1" w:qFormat="1"/>
-    <w:lsdException w:name="heading 6" w:semiHidden="1" w:uiPriority="9" w:unhideWhenUsed="1" w:qFormat="1"/>
-    <w:lsdException w:name="heading 7" w:semiHidden="1" w:uiPriority="9" w:unhideWhenUsed="1" w:qFormat="1"/>
-    <w:lsdException w:name="heading 8" w:semiHidden="1" w:uiPriority="9" w:unhideWhenUsed="1" w:qFormat="1"/>
-    <w:lsdException w:name="heading 9" w:semiHidden="1" w:uiPriority="9" w:unhideWhenUsed="1" w:qFormat="1"/>
-    <w:lsdException w:name="index 1" w:semiHidden="1" w:unhideWhenUsed="1"/>
-    <w:lsdException w:name="index 2" w:semiHidden="1" w:unhideWhenUsed="1"/>
-    <w:lsdException w:name="index 3" w:semiHidden="1" w:unhideWhenUsed="1"/>
-    <w:lsdException w:name="index 4" w:semiHidden="1" w:unhideWhenUsed="1"/>
-    <w:lsdException w:name="index 5" w:semiHidden="1" w:unhideWhenUsed="1"/>
-    <w:lsdException w:name="index 6" w:semiHidden="1" w:unhideWhenUsed="1"/>
-    <w:lsdException w:name="index 7" w:semiHidden="1" w:unhideWhenUsed="1"/>
-    <w:lsdException w:name="index 8" w:semiHidden="1" w:unhideWhenUsed="1"/>
-    <w:lsdException w:name="index 9" w:semiHidden="1" w:unhideWhenUsed="1"/>
-    <w:lsdException w:name="toc 1" w:semiHidden="1" w:uiPriority="39" w:unhideWhenUsed="1"/>
-    <w:lsdException w:name="toc 2" w:semiHidden="1" w:uiPriority="39" w:unhideWhenUsed="1"/>
-    <w:lsdException w:name="toc 3" w:semiHidden="1" w:uiPriority="39" w:unhideWhenUsed="1"/>
-    <w:lsdException w:name="toc 4" w:semiHidden="1" w:uiPriority="39" w:unhideWhenUsed="1"/>
-    <w:lsdException w:name="toc 5" w:semiHidden="1" w:uiPriority="39" w:unhideWhenUsed="1"/>
-    <w:lsdException w:name="toc 6" w:semiHidden="1" w:uiPriority="39" w:unhideWhenUsed="1"/>
-    <w:lsdException w:name="toc 7" w:semiHidden="1" w:uiPriority="39" w:unhideWhenUsed="1"/>
-    <w:lsdException w:name="toc 8" w:semiHidden="1" w:uiPriority="39" w:unhideWhenUsed="1"/>
-    <w:lsdException w:name="toc 9" w:semiHidden="1" w:uiPriority="39" w:unhideWhenUsed="1"/>
-    <w:lsdException w:name="Normal Indent" w:semiHidden="1" w:unhideWhenUsed="1"/>
-    <w:lsdException w:name="footnote text" w:semiHidden="1" w:unhideWhenUsed="1"/>
-    <w:lsdException w:name="annotation text" w:semiHidden="1" w:unhideWhenUsed="1"/>
-    <w:lsdException w:name="header" w:semiHidden="1" w:unhideWhenUsed="1"/>
-    <w:lsdException w:name="footer" w:semiHidden="1" w:unhideWhenUsed="1"/>
-    <w:lsdException w:name="index heading" w:semiHidden="1" w:unhideWhenUsed="1"/>
-    <w:lsdException w:name="caption" w:semiHidden="1" w:uiPriority="35" w:unhideWhenUsed="1" w:qFormat="1"/>
-    <w:lsdException w:name="table of figures" w:semiHidden="1" w:unhideWhenUsed="1"/>
-    <w:lsdException w:name="envelope address" w:semiHidden="1" w:unhideWhenUsed="1"/>
-    <w:lsdException w:name="envelope return" w:semiHidden="1" w:unhideWhenUsed="1"/>
-    <w:lsdException w:name="footnote reference" w:semiHidden="1" w:unhideWhenUsed="1"/>
-    <w:lsdException w:name="annotation reference" w:semiHidden="1" w:unhideWhenUsed="1"/>
-    <w:lsdException w:name="line number" w:semiHidden="1" w:unhideWhenUsed="1"/>
-    <w:lsdException w:name="page number" w:semiHidden="1" w:unhideWhenUsed="1"/>
-    <w:lsdException w:name="endnote reference" w:semiHidden="1" w:unhideWhenUsed="1"/>
-    <w:lsdException w:name="endnote text" w:semiHidden="1" w:unhideWhenUsed="1"/>
-    <w:lsdException w:name="table of authorities" w:semiHidden="1" w:unhideWhenUsed="1"/>
-    <w:lsdException w:name="macro" w:semiHidden="1" w:unhideWhenUsed="1"/>
-    <w:lsdException w:name="toa heading" w:semiHidden="1" w:unhideWhenUsed="1"/>
-    <w:lsdException w:name="List" w:semiHidden="1" w:unhideWhenUsed="1"/>
-    <w:lsdException w:name="List Bullet" w:semiHidden="1" w:unhideWhenUsed="1"/>
-    <w:lsdException w:name="List Number" w:semiHidden="1" w:unhideWhenUsed="1"/>
-    <w:lsdException w:name="List 2" w:semiHidden="1" w:unhideWhenUsed="1"/>
-    <w:lsdException w:name="List 3" w:semiHidden="1" w:unhideWhenUsed="1"/>
-    <w:lsdException w:name="List 4" w:semiHidden="1" w:unhideWhenUsed="1"/>
-    <w:lsdException w:name="List 5" w:semiHidden="1" w:unhideWhenUsed="1"/>
-    <w:lsdException w:name="List Bullet 2" w:semiHidden="1" w:unhideWhenUsed="1"/>
-    <w:lsdException w:name="List Bullet 3" w:semiHidden="1" w:unhideWhenUsed="1"/>
-    <w:lsdException w:name="List Bullet 4" w:semiHidden="1" w:unhideWhenUsed="1"/>
-    <w:lsdException w:name="List Bullet 5" w:semiHidden="1" w:unhideWhenUsed="1"/>
-    <w:lsdException w:name="List Number 2" w:semiHidden="1" w:unhideWhenUsed="1"/>
-    <w:lsdException w:name="List Number 3" w:semiHidden="1" w:unhideWhenUsed="1"/>
-    <w:lsdException w:name="List Number 4" w:semiHidden="1" w:unhideWhenUsed="1"/>
-    <w:lsdException w:name="List Number 5" w:semiHidden="1" w:unhideWhenUsed="1"/>
-    <w:lsdException w:name="Title" w:uiPriority="10" w:qFormat="1"/>
-    <w:lsdException w:name="Closing" w:semiHidden="1" w:unhideWhenUsed="1"/>
-    <w:lsdException w:name="Signature" w:semiHidden="1" w:unhideWhenUsed="1"/>
-    <w:lsdException w:name="Default Paragraph Font" w:semiHidden="1" w:uiPriority="1" w:unhideWhenUsed="1"/>
-    <w:lsdException w:name="Body Text" w:semiHidden="1" w:unhideWhenUsed="1"/>
-    <w:lsdException w:name="Body Text Indent" w:semiHidden="1" w:unhideWhenUsed="1"/>
-    <w:lsdException w:name="List Continue" w:semiHidden="1" w:unhideWhenUsed="1"/>
-    <w:lsdException w:name="List Continue 2" w:semiHidden="1" w:unhideWhenUsed="1"/>
-    <w:lsdException w:name="List Continue 3" w:semiHidden="1" w:unhideWhenUsed="1"/>
-    <w:lsdException w:name="List Continue 4" w:semiHidden="1" w:unhideWhenUsed="1"/>
-    <w:lsdException w:name="List Continue 5" w:semiHidden="1" w:unhideWhenUsed="1"/>
-    <w:lsdException w:name="Message Header" w:semiHidden="1" w:unhideWhenUsed="1"/>
-    <w:lsdException w:name="Subtitle" w:uiPriority="11" w:qFormat="1"/>
-    <w:lsdException w:name="Salutation" w:semiHidden="1" w:unhideWhenUsed="1"/>
-    <w:lsdException w:name="Date" w:semiHidden="1" w:unhideWhenUsed="1"/>
-    <w:lsdException w:name="Body Text First Indent" w:semiHidden="1" w:unhideWhenUsed="1"/>
-    <w:lsdException w:name="Body Text First Indent 2" w:semiHidden="1" w:unhideWhenUsed="1"/>
-    <w:lsdException w:name="Note Heading" w:semiHidden="1" w:unhideWhenUsed="1"/>
-    <w:lsdException w:name="Body Text 2" w:semiHidden="1" w:unhideWhenUsed="1"/>
-    <w:lsdException w:name="Body Text 3" w:semiHidden="1" w:unhideWhenUsed="1"/>
-    <w:lsdException w:name="Body Text Indent 2" w:semiHidden="1" w:unhideWhenUsed="1"/>
-    <w:lsdException w:name="Body Text Indent 3" w:semiHidden="1" w:unhideWhenUsed="1"/>
-    <w:lsdException w:name="Block Text" w:semiHidden="1" w:unhideWhenUsed="1"/>
-    <w:lsdException w:name="Hyperlink" w:semiHidden="1" w:unhideWhenUsed="1"/>
-    <w:lsdException w:name="FollowedHyperlink" w:semiHidden="1" w:unhideWhenUsed="1"/>
-    <w:lsdException w:name="Strong" w:uiPriority="22" w:qFormat="1"/>
-    <w:lsdException w:name="Emphasis" w:uiPriority="20" w:qFormat="1"/>
-    <w:lsdException w:name="Document Map" w:semiHidden="1" w:unhideWhenUsed="1"/>
-    <w:lsdException w:name="Plain Text" w:semiHidden="1" w:unhideWhenUsed="1"/>
-    <w:lsdException w:name="E-mail Signature" w:semiHidden="1" w:unhideWhenUsed="1"/>
-    <w:lsdException w:name="HTML Top of Form" w:semiHidden="1" w:unhideWhenUsed="1"/>
-    <w:lsdException w:name="HTML Bottom of Form" w:semiHidden="1" w:unhideWhenUsed="1"/>
-    <w:lsdException w:name="Normal (Web)" w:semiHidden="1" w:unhideWhenUsed="1"/>
-    <w:lsdException w:name="HTML Acronym" w:semiHidden="1" w:unhideWhenUsed="1"/>
-    <w:lsdException w:name="HTML Address" w:semiHidden="1" w:unhideWhenUsed="1"/>
-    <w:lsdException w:name="HTML Cite" w:semiHidden="1" w:unhideWhenUsed="1"/>
-    <w:lsdException w:name="HTML Code" w:semiHidden="1" w:unhideWhenUsed="1"/>
-    <w:lsdException w:name="HTML Definition" w:semiHidden="1" w:unhideWhenUsed="1"/>
-    <w:lsdException w:name="HTML Keyboard" w:semiHidden="1" w:unhideWhenUsed="1"/>
-    <w:lsdException w:name="HTML Preformatted" w:semiHidden="1" w:unhideWhenUsed="1"/>
-    <w:lsdException w:name="HTML Sample" w:semiHidden="1" w:unhideWhenUsed="1"/>
-    <w:lsdException w:name="HTML Typewriter" w:semiHidden="1" w:unhideWhenUsed="1"/>
-    <w:lsdException w:name="HTML Variable" w:semiHidden="1" w:unhideWhenUsed="1"/>
-    <w:lsdException w:name="Normal Table" w:semiHidden="1" w:unhideWhenUsed="1"/>
-    <w:lsdException w:name="annotation subject" w:semiHidden="1" w:unhideWhenUsed="1"/>
-    <w:lsdException w:name="No List" w:semiHidden="1" w:unhideWhenUsed="1"/>
-    <w:lsdException w:name="Outline List 1" w:semiHidden="1" w:unhideWhenUsed="1"/>
-    <w:lsdException w:name="Outline List 2" w:semiHidden="1" w:unhideWhenUsed="1"/>
-    <w:lsdException w:name="Outline List 3" w:semiHidden="1" w:unhideWhenUsed="1"/>
-    <w:lsdException w:name="Table Simple 1" w:semiHidden="1" w:unhideWhenUsed="1"/>
-    <w:lsdException w:name="Table Simple 2" w:semiHidden="1" w:unhideWhenUsed="1"/>
-    <w:lsdException w:name="Table Simple 3" w:semiHidden="1" w:unhideWhenUsed="1"/>
-    <w:lsdException w:name="Table Classic 1" w:semiHidden="1" w:unhideWhenUsed="1"/>
-    <w:lsdException w:name="Table Classic 2" w:semiHidden="1" w:unhideWhenUsed="1"/>
-    <w:lsdException w:name="Table Classic 3" w:semiHidden="1" w:unhideWhenUsed="1"/>
-    <w:lsdException w:name="Table Classic 4" w:semiHidden="1" w:unhideWhenUsed="1"/>
-    <w:lsdException w:name="Table Colorful 1" w:semiHidden="1" w:unhideWhenUsed="1"/>
-    <w:lsdException w:name="Table Colorful 2" w:semiHidden="1" w:unhideWhenUsed="1"/>
-    <w:lsdException w:name="Table Colorful 3" w:semiHidden="1" w:unhideWhenUsed="1"/>
-    <w:lsdException w:name="Table Columns 1" w:semiHidden="1" w:unhideWhenUsed="1"/>
-    <w:lsdException w:name="Table Columns 2" w:semiHidden="1" w:unhideWhenUsed="1"/>
-    <w:lsdException w:name="Table Columns 3" w:semiHidden="1" w:unhideWhenUsed="1"/>
-    <w:lsdException w:name="Table Columns 4" w:semiHidden="1" w:unhideWhenUsed="1"/>
-    <w:lsdException w:name="Table Columns 5" w:semiHidden="1" w:unhideWhenUsed="1"/>
-    <w:lsdException w:name="Table Grid 1" w:semiHidden="1" w:unhideWhenUsed="1"/>
-    <w:lsdException w:name="Table Grid 2" w:semiHidden="1" w:unhideWhenUsed="1"/>
-    <w:lsdException w:name="Table Grid 3" w:semiHidden="1" w:unhideWhenUsed="1"/>
-    <w:lsdException w:name="Table Grid 4" w:semiHidden="1" w:unhideWhenUsed="1"/>
-    <w:lsdException w:name="Table Grid 5" w:semiHidden="1" w:unhideWhenUsed="1"/>
-    <w:lsdException w:name="Table Grid 6" w:semiHidden="1" w:unhideWhenUsed="1"/>
-    <w:lsdException w:name="Table Grid 7" w:semiHidden="1" w:unhideWhenUsed="1"/>
-    <w:lsdException w:name="Table Grid 8" w:semiHidden="1" w:unhideWhenUsed="1"/>
-    <w:lsdException w:name="Table List 1" w:semiHidden="1" w:unhideWhenUsed="1"/>
-    <w:lsdException w:name="Table List 2" w:semiHidden="1" w:unhideWhenUsed="1"/>
-    <w:lsdException w:name="Table List 3" w:semiHidden="1" w:unhideWhenUsed="1"/>
-    <w:lsdException w:name="Table List 4" w:semiHidden="1" w:unhideWhenUsed="1"/>
-    <w:lsdException w:name="Table List 5" w:semiHidden="1" w:unhideWhenUsed="1"/>
-    <w:lsdException w:name="Table List 6" w:semiHidden="1" w:unhideWhenUsed="1"/>
-    <w:lsdException w:name="Table List 7" w:semiHidden="1" w:unhideWhenUsed="1"/>
-    <w:lsdException w:name="Table List 8" w:semiHidden="1" w:unhideWhenUsed="1"/>
-    <w:lsdException w:name="Table 3D effects 1" w:semiHidden="1" w:unhideWhenUsed="1"/>
-    <w:lsdException w:name="Table 3D effects 2" w:semiHidden="1" w:unhideWhenUsed="1"/>
-    <w:lsdException w:name="Table 3D effects 3" w:semiHidden="1" w:unhideWhenUsed="1"/>
-    <w:lsdException w:name="Table Contemporary" w:semiHidden="1" w:unhideWhenUsed="1"/>
-    <w:lsdException w:name="Table Elegant" w:semiHidden="1" w:unhideWhenUsed="1"/>
-    <w:lsdException w:name="Table Professional" w:semiHidden="1" w:unhideWhenUsed="1"/>
-    <w:lsdException w:name="Table Subtle 1" w:semiHidden="1" w:unhideWhenUsed="1"/>
-    <w:lsdException w:name="Table Subtle 2" w:semiHidden="1" w:unhideWhenUsed="1"/>
-    <w:lsdException w:name="Table Web 1" w:semiHidden="1" w:unhideWhenUsed="1"/>
-    <w:lsdException w:name="Table Web 2" w:semiHidden="1" w:unhideWhenUsed="1"/>
-    <w:lsdException w:name="Table Web 3" w:semiHidden="1" w:unhideWhenUsed="1"/>
-    <w:lsdException w:name="Balloon Text" w:semiHidden="1" w:unhideWhenUsed="1"/>
-    <w:lsdException w:name="Table Grid" w:uiPriority="39"/>
-    <w:lsdException w:name="Table Theme" w:semiHidden="1" w:unhideWhenUsed="1"/>
-    <w:lsdException w:name="Placeholder Text" w:semiHidden="1"/>
-    <w:lsdException w:name="No Spacing" w:uiPriority="1" w:qFormat="1"/>
-    <w:lsdException w:name="Light Shading" w:uiPriority="60"/>
-    <w:lsdException w:name="Light List" w:uiPriority="61"/>
-    <w:lsdException w:name="Light Grid" w:uiPriority="62"/>
-    <w:lsdException w:name="Medium Shading 1" w:uiPriority="63"/>
-    <w:lsdException w:name="Medium Shading 2" w:uiPriority="64"/>
-    <w:lsdException w:name="Medium List 1" w:uiPriority="65"/>
-    <w:lsdException w:name="Medium List 2" w:uiPriority="66"/>
-    <w:lsdException w:name="Medium Grid 1" w:uiPriority="67"/>
-    <w:lsdException w:name="Medium Grid 2" w:uiPriority="68"/>
-    <w:lsdException w:name="Medium Grid 3" w:uiPriority="69"/>
-    <w:lsdException w:name="Dark List" w:uiPriority="70"/>
-    <w:lsdException w:name="Colorful Shading" w:uiPriority="71"/>
-    <w:lsdException w:name="Colorful List" w:uiPriority="72"/>
-    <w:lsdException w:name="Colorful Grid" w:uiPriority="73"/>
-    <w:lsdException w:name="Light Shading Accent 1" w:uiPriority="60"/>
-    <w:lsdException w:name="Light List Accent 1" w:uiPriority="61"/>
-    <w:lsdException w:name="Light Grid Accent 1" w:uiPriority="62"/>
-    <w:lsdException w:name="Medium Shading 1 Accent 1" w:uiPriority="63"/>
-    <w:lsdException w:name="Medium Shading 2 Accent 1" w:uiPriority="64"/>
-    <w:lsdException w:name="Medium List 1 Accent 1" w:uiPriority="65"/>
-    <w:lsdException w:name="Revision" w:semiHidden="1"/>
-    <w:lsdException w:name="List Paragraph" w:uiPriority="34" w:qFormat="1"/>
-    <w:lsdException w:name="Quote" w:uiPriority="29" w:qFormat="1"/>
-    <w:lsdException w:name="Intense Quote" w:uiPriority="30" w:qFormat="1"/>
-    <w:lsdException w:name="Medium List 2 Accent 1" w:uiPriority="66"/>
-    <w:lsdException w:name="Medium Grid 1 Accent 1" w:uiPriority="67"/>
-    <w:lsdException w:name="Medium Grid 2 Accent 1" w:uiPriority="68"/>
-    <w:lsdException w:name="Medium Grid 3 Accent 1" w:uiPriority="69"/>
-    <w:lsdException w:name="Dark List Accent 1" w:uiPriority="70"/>
-    <w:lsdException w:name="Colorful Shading Accent 1" w:uiPriority="71"/>
-    <w:lsdException w:name="Colorful List Accent 1" w:uiPriority="72"/>
-    <w:lsdException w:name="Colorful Grid Accent 1" w:uiPriority="73"/>
-    <w:lsdException w:name="Light Shading Accent 2" w:uiPriority="60"/>
-    <w:lsdException w:name="Light List Accent 2" w:uiPriority="61"/>
-    <w:lsdException w:name="Light Grid Accent 2" w:uiPriority="62"/>
-    <w:lsdException w:name="Medium Shading 1 Accent 2" w:uiPriority="63"/>
-    <w:lsdException w:name="Medium Shading 2 Accent 2" w:uiPriority="64"/>
-    <w:lsdException w:name="Medium List 1 Accent 2" w:uiPriority="65"/>
-    <w:lsdException w:name="Medium List 2 Accent 2" w:uiPriority="66"/>
-    <w:lsdException w:name="Medium Grid 1 Accent 2" w:uiPriority="67"/>
-    <w:lsdException w:name="Medium Grid 2 Accent 2" w:uiPriority="68"/>
-    <w:lsdException w:name="Medium Grid 3 Accent 2" w:uiPriority="69"/>
-    <w:lsdException w:name="Dark List Accent 2" w:uiPriority="70"/>
-    <w:lsdException w:name="Colorful Shading Accent 2" w:uiPriority="71"/>
-    <w:lsdException w:name="Colorful List Accent 2" w:uiPriority="72"/>
-    <w:lsdException w:name="Colorful Grid Accent 2" w:uiPriority="73"/>
-    <w:lsdException w:name="Light Shading Accent 3" w:uiPriority="60"/>
-    <w:lsdException w:name="Light List Accent 3" w:uiPriority="61"/>
-    <w:lsdException w:name="Light Grid Accent 3" w:uiPriority="62"/>
-    <w:lsdException w:name="Medium Shading 1 Accent 3" w:uiPriority="63"/>
-    <w:lsdException w:name="Medium Shading 2 Accent 3" w:uiPriority="64"/>
-    <w:lsdException w:name="Medium List 1 Accent 3" w:uiPriority="65"/>
-    <w:lsdException w:name="Medium List 2 Accent 3" w:uiPriority="66"/>
-    <w:lsdException w:name="Medium Grid 1 Accent 3" w:uiPriority="67"/>
-    <w:lsdException w:name="Medium Grid 2 Accent 3" w:uiPriority="68"/>
-    <w:lsdException w:name="Medium Grid 3 Accent 3" w:uiPriority="69"/>
-    <w:lsdException w:name="Dark List Accent 3" w:uiPriority="70"/>
-    <w:lsdException w:name="Colorful Shading Accent 3" w:uiPriority="71"/>
-    <w:lsdException w:name="Colorful List Accent 3" w:uiPriority="72"/>
-    <w:lsdException w:name="Colorful Grid Accent 3" w:uiPriority="73"/>
-    <w:lsdException w:name="Light Shading Accent 4" w:uiPriority="60"/>
-    <w:lsdException w:name="Light List Accent 4" w:uiPriority="61"/>
-    <w:lsdException w:name="Light Grid Accent 4" w:uiPriority="62"/>
-    <w:lsdException w:name="Medium Shading 1 Accent 4" w:uiPriority="63"/>
-    <w:lsdException w:name="Medium Shading 2 Accent 4" w:uiPriority="64"/>
-    <w:lsdException w:name="Medium List 1 Accent 4" w:uiPriority="65"/>
-    <w:lsdException w:name="Medium List 2 Accent 4" w:uiPriority="66"/>
-    <w:lsdException w:name="Medium Grid 1 Accent 4" w:uiPriority="67"/>
-    <w:lsdException w:name="Medium Grid 2 Accent 4" w:uiPriority="68"/>
-    <w:lsdException w:name="Medium Grid 3 Accent 4" w:uiPriority="69"/>
-    <w:lsdException w:name="Dark List Accent 4" w:uiPriority="70"/>
-    <w:lsdException w:name="Colorful Shading Accent 4" w:uiPriority="71"/>
-    <w:lsdException w:name="Colorful List Accent 4" w:uiPriority="72"/>
-    <w:lsdException w:name="Colorful Grid Accent 4" w:uiPriority="73"/>
-    <w:lsdException w:name="Light Shading Accent 5" w:uiPriority="60"/>
-    <w:lsdException w:name="Light List Accent 5" w:uiPriority="61"/>
-    <w:lsdException w:name="Light Grid Accent 5" w:uiPriority="62"/>
-    <w:lsdException w:name="Medium Shading 1 Accent 5" w:uiPriority="63"/>
-    <w:lsdException w:name="Medium Shading 2 Accent 5" w:uiPriority="64"/>
-    <w:lsdException w:name="Medium List 1 Accent 5" w:uiPriority="65"/>
-    <w:lsdException w:name="Medium List 2 Accent 5" w:uiPriority="66"/>
-    <w:lsdException w:name="Medium Grid 1 Accent 5" w:uiPriority="67"/>
-    <w:lsdException w:name="Medium Grid 2 Accent 5" w:uiPriority="68"/>
-    <w:lsdException w:name="Medium Grid 3 Accent 5" w:uiPriority="69"/>
-    <w:lsdException w:name="Dark List Accent 5" w:uiPriority="70"/>
-    <w:lsdException w:name="Colorful Shading Accent 5" w:uiPriority="71"/>
-    <w:lsdException w:name="Colorful List Accent 5" w:uiPriority="72"/>
-    <w:lsdException w:name="Colorful Grid Accent 5" w:uiPriority="73"/>
-    <w:lsdException w:name="Light Shading Accent 6" w:uiPriority="60"/>
-    <w:lsdException w:name="Light List Accent 6" w:uiPriority="61"/>
-    <w:lsdException w:name="Light Grid Accent 6" w:uiPriority="62"/>
-    <w:lsdException w:name="Medium Shading 1 Accent 6" w:uiPriority="63"/>
-    <w:lsdException w:name="Medium Shading 2 Accent 6" w:uiPriority="64"/>
-    <w:lsdException w:name="Medium List 1 Accent 6" w:uiPriority="65"/>
-    <w:lsdException w:name="Medium List 2 Accent 6" w:uiPriority="66"/>
-    <w:lsdException w:name="Medium Grid 1 Accent 6" w:uiPriority="67"/>
-    <w:lsdException w:name="Medium Grid 2 Accent 6" w:uiPriority="68"/>
-    <w:lsdException w:name="Medium Grid 3 Accent 6" w:uiPriority="69"/>
-    <w:lsdException w:name="Dark List Accent 6" w:uiPriority="70"/>
-    <w:lsdException w:name="Colorful Shading Accent 6" w:uiPriority="71"/>
-    <w:lsdException w:name="Colorful List Accent 6" w:uiPriority="72"/>
-    <w:lsdException w:name="Colorful Grid Accent 6" w:uiPriority="73"/>
-    <w:lsdException w:name="Subtle Emphasis" w:uiPriority="19" w:qFormat="1"/>
-    <w:lsdException w:name="Intense Emphasis" w:uiPriority="21" w:qFormat="1"/>
-    <w:lsdException w:name="Subtle Reference" w:uiPriority="31" w:qFormat="1"/>
-    <w:lsdException w:name="Intense Reference" w:uiPriority="32" w:qFormat="1"/>
-    <w:lsdException w:name="Book Title" w:uiPriority="33" w:qFormat="1"/>
-    <w:lsdException w:name="Bibliography" w:semiHidden="1" w:uiPriority="37" w:unhideWhenUsed="1"/>
-    <w:lsdException w:name="TOC Heading" w:semiHidden="1" w:uiPriority="39" w:unhideWhenUsed="1" w:qFormat="1"/>
-    <w:lsdException w:name="Plain Table 1" w:uiPriority="41"/>
-    <w:lsdException w:name="Plain Table 2" w:uiPriority="42"/>
-    <w:lsdException w:name="Plain Table 3" w:uiPriority="43"/>
-    <w:lsdException w:name="Plain Table 4" w:uiPriority="44"/>
-    <w:lsdException w:name="Plain Table 5" w:uiPriority="45"/>
-    <w:lsdException w:name="Grid Table Light" w:uiPriority="40"/>
-    <w:lsdException w:name="Grid Table 1 Light" w:uiPriority="46"/>
-    <w:lsdException w:name="Grid Table 2" w:uiPriority="47"/>
-    <w:lsdException w:name="Grid Table 3" w:uiPriority="48"/>
-    <w:lsdException w:name="Grid Table 4" w:uiPriority="49"/>
-    <w:lsdException w:name="Grid Table 5 Dark" w:uiPriority="50"/>
-    <w:lsdException w:name="Grid Table 6 Colorful" w:uiPriority="51"/>
-    <w:lsdException w:name="Grid Table 7 Colorful" w:uiPriority="52"/>
-    <w:lsdException w:name="Grid Table 1 Light Accent 1" w:uiPriority="46"/>
-    <w:lsdException w:name="Grid Table 2 Accent 1" w:uiPriority="47"/>
-    <w:lsdException w:name="Grid Table 3 Accent 1" w:uiPriority="48"/>
-    <w:lsdException w:name="Grid Table 4 Accent 1" w:uiPriority="49"/>
-    <w:lsdException w:name="Grid Table 5 Dark Accent 1" w:uiPriority="50"/>
-    <w:lsdException w:name="Grid Table 6 Colorful Accent 1" w:uiPriority="51"/>
-    <w:lsdException w:name="Grid Table 7 Colorful Accent 1" w:uiPriority="52"/>
-    <w:lsdException w:name="Grid Table 1 Light Accent 2" w:uiPriority="46"/>
-    <w:lsdException w:name="Grid Table 2 Accent 2" w:uiPriority="47"/>
-    <w:lsdException w:name="Grid Table 3 Accent 2" w:uiPriority="48"/>
-    <w:lsdException w:name="Grid Table 4 Accent 2" w:uiPriority="49"/>
-    <w:lsdException w:name="Grid Table 5 Dark Accent 2" w:uiPriority="50"/>
-    <w:lsdException w:name="Grid Table 6 Colorful Accent 2" w:uiPriority="51"/>
-    <w:lsdException w:name="Grid Table 7 Colorful Accent 2" w:uiPriority="52"/>
-    <w:lsdException w:name="Grid Table 1 Light Accent 3" w:uiPriority="46"/>
-    <w:lsdException w:name="Grid Table 2 Accent 3" w:uiPriority="47"/>
-    <w:lsdException w:name="Grid Table 3 Accent 3" w:uiPriority="48"/>
-    <w:lsdException w:name="Grid Table 4 Accent 3" w:uiPriority="49"/>
-    <w:lsdException w:name="Grid Table 5 Dark Accent 3" w:uiPriority="50"/>
-    <w:lsdException w:name="Grid Table 6 Colorful Accent 3" w:uiPriority="51"/>
-    <w:lsdException w:name="Grid Table 7 Colorful Accent 3" w:uiPriority="52"/>
-    <w:lsdException w:name="Grid Table 1 Light Accent 4" w:uiPriority="46"/>
-    <w:lsdException w:name="Grid Table 2 Accent 4" w:uiPriority="47"/>
-    <w:lsdException w:name="Grid Table 3 Accent 4" w:uiPriority="48"/>
-    <w:lsdException w:name="Grid Table 4 Accent 4" w:uiPriority="49"/>
-    <w:lsdException w:name="Grid Table 5 Dark Accent 4" w:uiPriority="50"/>
-    <w:lsdException w:name="Grid Table 6 Colorful Accent 4" w:uiPriority="51"/>
-    <w:lsdException w:name="Grid Table 7 Colorful Accent 4" w:uiPriority="52"/>
-    <w:lsdException w:name="Grid Table 1 Light Accent 5" w:uiPriority="46"/>
-    <w:lsdException w:name="Grid Table 2 Accent 5" w:uiPriority="47"/>
-    <w:lsdException w:name="Grid Table 3 Accent 5" w:uiPriority="48"/>
-    <w:lsdException w:name="Grid Table 4 Accent 5" w:uiPriority="49"/>
-    <w:lsdException w:name="Grid Table 5 Dark Accent 5" w:uiPriority="50"/>
-    <w:lsdException w:name="Grid Table 6 Colorful Accent 5" w:uiPriority="51"/>
-    <w:lsdException w:name="Grid Table 7 Colorful Accent 5" w:uiPriority="52"/>
-    <w:lsdException w:name="Grid Table 1 Light Accent 6" w:uiPriority="46"/>
-    <w:lsdException w:name="Grid Table 2 Accent 6" w:uiPriority="47"/>
-    <w:lsdException w:name="Grid Table 3 Accent 6" w:uiPriority="48"/>
-    <w:lsdException w:name="Grid Table 4 Accent 6" w:uiPriority="49"/>
-    <w:lsdException w:name="Grid Table 5 Dark Accent 6" w:uiPriority="50"/>
-    <w:lsdException w:name="Grid Table 6 Colorful Accent 6" w:uiPriority="51"/>
-    <w:lsdException w:name="Grid Table 7 Colorful Accent 6" w:uiPriority="52"/>
-    <w:lsdException w:name="List Table 1 Light" w:uiPriority="46"/>
-    <w:lsdException w:name="List Table 2" w:uiPriority="47"/>
-    <w:lsdException w:name="List Table 3" w:uiPriority="48"/>
-    <w:lsdException w:name="List Table 4" w:uiPriority="49"/>
-    <w:lsdException w:name="List Table 5 Dark" w:uiPriority="50"/>
-    <w:lsdException w:name="List Table 6 Colorful" w:uiPriority="51"/>
-    <w:lsdException w:name="List Table 7 Colorful" w:uiPriority="52"/>
-    <w:lsdException w:name="List Table 1 Light Accent 1" w:uiPriority="46"/>
-    <w:lsdException w:name="List Table 2 Accent 1" w:uiPriority="47"/>
-    <w:lsdException w:name="List Table 3 Accent 1" w:uiPriority="48"/>
-    <w:lsdException w:name="List Table 4 Accent 1" w:uiPriority="49"/>
-    <w:lsdException w:name="List Table 5 Dark Accent 1" w:uiPriority="50"/>
-    <w:lsdException w:name="List Table 6 Colorful Accent 1" w:uiPriority="51"/>
-    <w:lsdException w:name="List Table 7 Colorful Accent 1" w:uiPriority="52"/>
-    <w:lsdException w:name="List Table 1 Light Accent 2" w:uiPriority="46"/>
-    <w:lsdException w:name="List Table 2 Accent 2" w:uiPriority="47"/>
-    <w:lsdException w:name="List Table 3 Accent 2" w:uiPriority="48"/>
-    <w:lsdException w:name="List Table 4 Accent 2" w:uiPriority="49"/>
-    <w:lsdException w:name="List Table 5 Dark Accent 2" w:uiPriority="50"/>
-    <w:lsdException w:name="List Table 6 Colorful Accent 2" w:uiPriority="51"/>
-    <w:lsdException w:name="List Table 7 Colorful Accent 2" w:uiPriority="52"/>
-    <w:lsdException w:name="List Table 1 Light Accent 3" w:uiPriority="46"/>
-    <w:lsdException w:name="List Table 2 Accent 3" w:uiPriority="47"/>
-    <w:lsdException w:name="List Table 3 Accent 3" w:uiPriority="48"/>
-    <w:lsdException w:name="List Table 4 Accent 3" w:uiPriority="49"/>
-    <w:lsdException w:name="List Table 5 Dark Accent 3" w:uiPriority="50"/>
-    <w:lsdException w:name="List Table 6 Colorful Accent 3" w:uiPriority="51"/>
-    <w:lsdException w:name="List Table 7 Colorful Accent 3" w:uiPriority="52"/>
-    <w:lsdException w:name="List Table 1 Light Accent 4" w:uiPriority="46"/>
-    <w:lsdException w:name="List Table 2 Accent 4" w:uiPriority="47"/>
-    <w:lsdException w:name="List Table 3 Accent 4" w:uiPriority="48"/>
-    <w:lsdException w:name="List Table 4 Accent 4" w:uiPriority="49"/>
-    <w:lsdException w:name="List Table 5 Dark Accent 4" w:uiPriority="50"/>
-    <w:lsdException w:name="List Table 6 Colorful Accent 4" w:uiPriority="51"/>
-    <w:lsdException w:name="List Table 7 Colorful Accent 4" w:uiPriority="52"/>
-    <w:lsdException w:name="List Table 1 Light Accent 5" w:uiPriority="46"/>
-    <w:lsdException w:name="List Table 2 Accent 5" w:uiPriority="47"/>
-    <w:lsdException w:name="List Table 3 Accent 5" w:uiPriority="48"/>
-    <w:lsdException w:name="List Table 4 Accent 5" w:uiPriority="49"/>
-    <w:lsdException w:name="List Table 5 Dark Accent 5" w:uiPriority="50"/>
-    <w:lsdException w:name="List Table 6 Colorful Accent 5" w:uiPriority="51"/>
-    <w:lsdException w:name="List Table 7 Colorful Accent 5" w:uiPriority="52"/>
-    <w:lsdException w:name="List Table 1 Light Accent 6" w:uiPriority="46"/>
-    <w:lsdException w:name="List Table 2 Accent 6" w:uiPriority="47"/>
-    <w:lsdException w:name="List Table 3 Accent 6" w:uiPriority="48"/>
-    <w:lsdException w:name="List Table 4 Accent 6" w:uiPriority="49"/>
-    <w:lsdException w:name="List Table 5 Dark Accent 6" w:uiPriority="50"/>
-    <w:lsdException w:name="List Table 6 Colorful Accent 6" w:uiPriority="51"/>
-    <w:lsdException w:name="List Table 7 Colorful Accent 6" w:uiPriority="52"/>
-    <w:lsdException w:name="Mention" w:semiHidden="1" w:unhideWhenUsed="1"/>
-    <w:lsdException w:name="Smart Hyperlink" w:semiHidden="1" w:unhideWhenUsed="1"/>
-    <w:lsdException w:name="Hashtag" w:semiHidden="1" w:unhideWhenUsed="1"/>
-    <w:lsdException w:name="Unresolved Mention" w:semiHidden="1" w:unhideWhenUsed="1"/>
-    <w:lsdException w:name="Smart Link" w:semiHidden="1" w:unhideWhenUsed="1"/>
+  <w:latentStyles w:defLockedState="0" w:defUIPriority="99" w:defSemiHidden="1" w:defUnhideWhenUsed="1" w:defQFormat="0" w:count="267">
+    <w:lsdException w:name="Normal" w:semiHidden="0" w:uiPriority="0" w:unhideWhenUsed="0" w:qFormat="1"/>
+    <w:lsdException w:name="heading 1" w:semiHidden="0" w:uiPriority="9" w:unhideWhenUsed="0" w:qFormat="1"/>
+    <w:lsdException w:name="heading 2" w:uiPriority="9" w:qFormat="1"/>
+    <w:lsdException w:name="heading 3" w:uiPriority="9" w:qFormat="1"/>
+    <w:lsdException w:name="heading 4" w:uiPriority="9" w:qFormat="1"/>
+    <w:lsdException w:name="heading 5" w:uiPriority="9" w:qFormat="1"/>
+    <w:lsdException w:name="heading 6" w:uiPriority="9" w:qFormat="1"/>
+    <w:lsdException w:name="heading 7" w:uiPriority="9" w:qFormat="1"/>
+    <w:lsdException w:name="heading 8" w:uiPriority="9" w:qFormat="1"/>
+    <w:lsdException w:name="heading 9" w:uiPriority="9" w:qFormat="1"/>
+    <w:lsdException w:name="toc 1" w:uiPriority="39"/>
+    <w:lsdException w:name="toc 2" w:uiPriority="39"/>
+    <w:lsdException w:name="toc 3" w:uiPriority="39"/>
+    <w:lsdException w:name="toc 4" w:uiPriority="39"/>
+    <w:lsdException w:name="toc 5" w:uiPriority="39"/>
+    <w:lsdException w:name="toc 6" w:uiPriority="39"/>
+    <w:lsdException w:name="toc 7" w:uiPriority="39"/>
+    <w:lsdException w:name="toc 8" w:uiPriority="39"/>
+    <w:lsdException w:name="toc 9" w:uiPriority="39"/>
+    <w:lsdException w:name="caption" w:uiPriority="35" w:qFormat="1"/>
+    <w:lsdException w:name="Title" w:semiHidden="0" w:uiPriority="10" w:unhideWhenUsed="0" w:qFormat="1"/>
+    <w:lsdException w:name="Default Paragraph Font" w:uiPriority="1"/>
+    <w:lsdException w:name="Subtitle" w:semiHidden="0" w:uiPriority="11" w:unhideWhenUsed="0" w:qFormat="1"/>
+    <w:lsdException w:name="Strong" w:semiHidden="0" w:uiPriority="22" w:unhideWhenUsed="0" w:qFormat="1"/>
+    <w:lsdException w:name="Emphasis" w:semiHidden="0" w:uiPriority="20" w:unhideWhenUsed="0" w:qFormat="1"/>
+    <w:lsdException w:name="Table Grid" w:semiHidden="0" w:uiPriority="39" w:unhideWhenUsed="0"/>
+    <w:lsdException w:name="Placeholder Text" w:unhideWhenUsed="0"/>
+    <w:lsdException w:name="No Spacing" w:semiHidden="0" w:uiPriority="1" w:unhideWhenUsed="0" w:qFormat="1"/>
+    <w:lsdException w:name="Light Shading" w:semiHidden="0" w:uiPriority="60" w:unhideWhenUsed="0"/>
+    <w:lsdException w:name="Light List" w:semiHidden="0" w:uiPriority="61" w:unhideWhenUsed="0"/>
+    <w:lsdException w:name="Light Grid" w:semiHidden="0" w:uiPriority="62" w:unhideWhenUsed="0"/>
+    <w:lsdException w:name="Medium Shading 1" w:semiHidden="0" w:uiPriority="63" w:unhideWhenUsed="0"/>
+    <w:lsdException w:name="Medium Shading 2" w:semiHidden="0" w:uiPriority="64" w:unhideWhenUsed="0"/>
+    <w:lsdException w:name="Medium List 1" w:semiHidden="0" w:uiPriority="65" w:unhideWhenUsed="0"/>
+    <w:lsdException w:name="Medium List 2" w:semiHidden="0" w:uiPriority="66" w:unhideWhenUsed="0"/>
+    <w:lsdException w:name="Medium Grid 1" w:semiHidden="0" w:uiPriority="67" w:unhideWhenUsed="0"/>
+    <w:lsdException w:name="Medium Grid 2" w:semiHidden="0" w:uiPriority="68" w:unhideWhenUsed="0"/>
+    <w:lsdException w:name="Medium Grid 3" w:semiHidden="0" w:uiPriority="69" w:unhideWhenUsed="0"/>
+    <w:lsdException w:name="Dark List" w:semiHidden="0" w:uiPriority="70" w:unhideWhenUsed="0"/>
+    <w:lsdException w:name="Colorful Shading" w:semiHidden="0" w:uiPriority="71" w:unhideWhenUsed="0"/>
+    <w:lsdException w:name="Colorful List" w:semiHidden="0" w:uiPriority="72" w:unhideWhenUsed="0"/>
+    <w:lsdException w:name="Colorful Grid" w:semiHidden="0" w:uiPriority="73" w:unhideWhenUsed="0"/>
+    <w:lsdException w:name="Light Shading Accent 1" w:semiHidden="0" w:uiPriority="60" w:unhideWhenUsed="0"/>
+    <w:lsdException w:name="Light List Accent 1" w:semiHidden="0" w:uiPriority="61" w:unhideWhenUsed="0"/>
+    <w:lsdException w:name="Light Grid Accent 1" w:semiHidden="0" w:uiPriority="62" w:unhideWhenUsed="0"/>
+    <w:lsdException w:name="Medium Shading 1 Accent 1" w:semiHidden="0" w:uiPriority="63" w:unhideWhenUsed="0"/>
+    <w:lsdException w:name="Medium Shading 2 Accent 1" w:semiHidden="0" w:uiPriority="64" w:unhideWhenUsed="0"/>
+    <w:lsdException w:name="Medium List 1 Accent 1" w:semiHidden="0" w:uiPriority="65" w:unhideWhenUsed="0"/>
+    <w:lsdException w:name="Revision" w:unhideWhenUsed="0"/>
+    <w:lsdException w:name="List Paragraph" w:semiHidden="0" w:uiPriority="34" w:unhideWhenUsed="0" w:qFormat="1"/>
+    <w:lsdException w:name="Quote" w:semiHidden="0" w:uiPriority="29" w:unhideWhenUsed="0" w:qFormat="1"/>
+    <w:lsdException w:name="Intense Quote" w:semiHidden="0" w:uiPriority="30" w:unhideWhenUsed="0" w:qFormat="1"/>
+    <w:lsdException w:name="Medium List 2 Accent 1" w:semiHidden="0" w:uiPriority="66" w:unhideWhenUsed="0"/>
+    <w:lsdException w:name="Medium Grid 1 Accent 1" w:semiHidden="0" w:uiPriority="67" w:unhideWhenUsed="0"/>
+    <w:lsdException w:name="Medium Grid 2 Accent 1" w:semiHidden="0" w:uiPriority="68" w:unhideWhenUsed="0"/>
+    <w:lsdException w:name="Medium Grid 3 Accent 1" w:semiHidden="0" w:uiPriority="69" w:unhideWhenUsed="0"/>
+    <w:lsdException w:name="Dark List Accent 1" w:semiHidden="0" w:uiPriority="70" w:unhideWhenUsed="0"/>
+    <w:lsdException w:name="Colorful Shading Accent 1" w:semiHidden="0" w:uiPriority="71" w:unhideWhenUsed="0"/>
+    <w:lsdException w:name="Colorful List Accent 1" w:semiHidden="0" w:uiPriority="72" w:unhideWhenUsed="0"/>
+    <w:lsdException w:name="Colorful Grid Accent 1" w:semiHidden="0" w:uiPriority="73" w:unhideWhenUsed="0"/>
+    <w:lsdException w:name="Light Shading Accent 2" w:semiHidden="0" w:uiPriority="60" w:unhideWhenUsed="0"/>
+    <w:lsdException w:name="Light List Accent 2" w:semiHidden="0" w:uiPriority="61" w:unhideWhenUsed="0"/>
+    <w:lsdException w:name="Light Grid Accent 2" w:semiHidden="0" w:uiPriority="62" w:unhideWhenUsed="0"/>
+    <w:lsdException w:name="Medium Shading 1 Accent 2" w:semiHidden="0" w:uiPriority="63" w:unhideWhenUsed="0"/>
+    <w:lsdException w:name="Medium Shading 2 Accent 2" w:semiHidden="0" w:uiPriority="64" w:unhideWhenUsed="0"/>
+    <w:lsdException w:name="Medium List 1 Accent 2" w:semiHidden="0" w:uiPriority="65" w:unhideWhenUsed="0"/>
+    <w:lsdException w:name="Medium List 2 Accent 2" w:semiHidden="0" w:uiPriority="66" w:unhideWhenUsed="0"/>
+    <w:lsdException w:name="Medium Grid 1 Accent 2" w:semiHidden="0" w:uiPriority="67" w:unhideWhenUsed="0"/>
+    <w:lsdException w:name="Medium Grid 2 Accent 2" w:semiHidden="0" w:uiPriority="68" w:unhideWhenUsed="0"/>
+    <w:lsdException w:name="Medium Grid 3 Accent 2" w:semiHidden="0" w:uiPriority="69" w:unhideWhenUsed="0"/>
+    <w:lsdException w:name="Dark List Accent 2" w:semiHidden="0" w:uiPriority="70" w:unhideWhenUsed="0"/>
+    <w:lsdException w:name="Colorful Shading Accent 2" w:semiHidden="0" w:uiPriority="71" w:unhideWhenUsed="0"/>
+    <w:lsdException w:name="Colorful List Accent 2" w:semiHidden="0" w:uiPriority="72" w:unhideWhenUsed="0"/>
+    <w:lsdException w:name="Colorful Grid Accent 2" w:semiHidden="0" w:uiPriority="73" w:unhideWhenUsed="0"/>
+    <w:lsdException w:name="Light Shading Accent 3" w:semiHidden="0" w:uiPriority="60" w:unhideWhenUsed="0"/>
+    <w:lsdException w:name="Light List Accent 3" w:semiHidden="0" w:uiPriority="61" w:unhideWhenUsed="0"/>
+    <w:lsdException w:name="Light Grid Accent 3" w:semiHidden="0" w:uiPriority="62" w:unhideWhenUsed="0"/>
+    <w:lsdException w:name="Medium Shading 1 Accent 3" w:semiHidden="0" w:uiPriority="63" w:unhideWhenUsed="0"/>
+    <w:lsdException w:name="Medium Shading 2 Accent 3" w:semiHidden="0" w:uiPriority="64" w:unhideWhenUsed="0"/>
+    <w:lsdException w:name="Medium List 1 Accent 3" w:semiHidden="0" w:uiPriority="65" w:unhideWhenUsed="0"/>
+    <w:lsdException w:name="Medium List 2 Accent 3" w:semiHidden="0" w:uiPriority="66" w:unhideWhenUsed="0"/>
+    <w:lsdException w:name="Medium Grid 1 Accent 3" w:semiHidden="0" w:uiPriority="67" w:unhideWhenUsed="0"/>
+    <w:lsdException w:name="Medium Grid 2 Accent 3" w:semiHidden="0" w:uiPriority="68" w:unhideWhenUsed="0"/>
+    <w:lsdException w:name="Medium Grid 3 Accent 3" w:semiHidden="0" w:uiPriority="69" w:unhideWhenUsed="0"/>
+    <w:lsdException w:name="Dark List Accent 3" w:semiHidden="0" w:uiPriority="70" w:unhideWhenUsed="0"/>
+    <w:lsdException w:name="Colorful Shading Accent 3" w:semiHidden="0" w:uiPriority="71" w:unhideWhenUsed="0"/>
+    <w:lsdException w:name="Colorful List Accent 3" w:semiHidden="0" w:uiPriority="72" w:unhideWhenUsed="0"/>
+    <w:lsdException w:name="Colorful Grid Accent 3" w:semiHidden="0" w:uiPriority="73" w:unhideWhenUsed="0"/>
+    <w:lsdException w:name="Light Shading Accent 4" w:semiHidden="0" w:uiPriority="60" w:unhideWhenUsed="0"/>
+    <w:lsdException w:name="Light List Accent 4" w:semiHidden="0" w:uiPriority="61" w:unhideWhenUsed="0"/>
+    <w:lsdException w:name="Light Grid Accent 4" w:semiHidden="0" w:uiPriority="62" w:unhideWhenUsed="0"/>
+    <w:lsdException w:name="Medium Shading 1 Accent 4" w:semiHidden="0" w:uiPriority="63" w:unhideWhenUsed="0"/>
+    <w:lsdException w:name="Medium Shading 2 Accent 4" w:semiHidden="0" w:uiPriority="64" w:unhideWhenUsed="0"/>
+    <w:lsdException w:name="Medium List 1 Accent 4" w:semiHidden="0" w:uiPriority="65" w:unhideWhenUsed="0"/>
+    <w:lsdException w:name="Medium List 2 Accent 4" w:semiHidden="0" w:uiPriority="66" w:unhideWhenUsed="0"/>
+    <w:lsdException w:name="Medium Grid 1 Accent 4" w:semiHidden="0" w:uiPriority="67" w:unhideWhenUsed="0"/>
+    <w:lsdException w:name="Medium Grid 2 Accent 4" w:semiHidden="0" w:uiPriority="68" w:unhideWhenUsed="0"/>
+    <w:lsdException w:name="Medium Grid 3 Accent 4" w:semiHidden="0" w:uiPriority="69" w:unhideWhenUsed="0"/>
+    <w:lsdException w:name="Dark List Accent 4" w:semiHidden="0" w:uiPriority="70" w:unhideWhenUsed="0"/>
+    <w:lsdException w:name="Colorful Shading Accent 4" w:semiHidden="0" w:uiPriority="71" w:unhideWhenUsed="0"/>
+    <w:lsdException w:name="Colorful List Accent 4" w:semiHidden="0" w:uiPriority="72" w:unhideWhenUsed="0"/>
+    <w:lsdException w:name="Colorful Grid Accent 4" w:semiHidden="0" w:uiPriority="73" w:unhideWhenUsed="0"/>
+    <w:lsdException w:name="Light Shading Accent 5" w:semiHidden="0" w:uiPriority="60" w:unhideWhenUsed="0"/>
+    <w:lsdException w:name="Light List Accent 5" w:semiHidden="0" w:uiPriority="61" w:unhideWhenUsed="0"/>
+    <w:lsdException w:name="Light Grid Accent 5" w:semiHidden="0" w:uiPriority="62" w:unhideWhenUsed="0"/>
+    <w:lsdException w:name="Medium Shading 1 Accent 5" w:semiHidden="0" w:uiPriority="63" w:unhideWhenUsed="0"/>
+    <w:lsdException w:name="Medium Shading 2 Accent 5" w:semiHidden="0" w:uiPriority="64" w:unhideWhenUsed="0"/>
+    <w:lsdException w:name="Medium List 1 Accent 5" w:semiHidden="0" w:uiPriority="65" w:unhideWhenUsed="0"/>
+    <w:lsdException w:name="Medium List 2 Accent 5" w:semiHidden="0" w:uiPriority="66" w:unhideWhenUsed="0"/>
+    <w:lsdException w:name="Medium Grid 1 Accent 5" w:semiHidden="0" w:uiPriority="67" w:unhideWhenUsed="0"/>
+    <w:lsdException w:name="Medium Grid 2 Accent 5" w:semiHidden="0" w:uiPriority="68" w:unhideWhenUsed="0"/>
+    <w:lsdException w:name="Medium Grid 3 Accent 5" w:semiHidden="0" w:uiPriority="69" w:unhideWhenUsed="0"/>
+    <w:lsdException w:name="Dark List Accent 5" w:semiHidden="0" w:uiPriority="70" w:unhideWhenUsed="0"/>
+    <w:lsdException w:name="Colorful Shading Accent 5" w:semiHidden="0" w:uiPriority="71" w:unhideWhenUsed="0"/>
+    <w:lsdException w:name="Colorful List Accent 5" w:semiHidden="0" w:uiPriority="72" w:unhideWhenUsed="0"/>
+    <w:lsdException w:name="Colorful Grid Accent 5" w:semiHidden="0" w:uiPriority="73" w:unhideWhenUsed="0"/>
+    <w:lsdException w:name="Light Shading Accent 6" w:semiHidden="0" w:uiPriority="60" w:unhideWhenUsed="0"/>
+    <w:lsdException w:name="Light List Accent 6" w:semiHidden="0" w:uiPriority="61" w:unhideWhenUsed="0"/>
+    <w:lsdException w:name="Light Grid Accent 6" w:semiHidden="0" w:uiPriority="62" w:unhideWhenUsed="0"/>
+    <w:lsdException w:name="Medium Shading 1 Accent 6" w:semiHidden="0" w:uiPriority="63" w:unhideWhenUsed="0"/>
+    <w:lsdException w:name="Medium Shading 2 Accent 6" w:semiHidden="0" w:uiPriority="64" w:unhideWhenUsed="0"/>
+    <w:lsdException w:name="Medium List 1 Accent 6" w:semiHidden="0" w:uiPriority="65" w:unhideWhenUsed="0"/>
+    <w:lsdException w:name="Medium List 2 Accent 6" w:semiHidden="0" w:uiPriority="66" w:unhideWhenUsed="0"/>
+    <w:lsdException w:name="Medium Grid 1 Accent 6" w:semiHidden="0" w:uiPriority="67" w:unhideWhenUsed="0"/>
+    <w:lsdException w:name="Medium Grid 2 Accent 6" w:semiHidden="0" w:uiPriority="68" w:unhideWhenUsed="0"/>
+    <w:lsdException w:name="Medium Grid 3 Accent 6" w:semiHidden="0" w:uiPriority="69" w:unhideWhenUsed="0"/>
+    <w:lsdException w:name="Dark List Accent 6" w:semiHidden="0" w:uiPriority="70" w:unhideWhenUsed="0"/>
+    <w:lsdException w:name="Colorful Shading Accent 6" w:semiHidden="0" w:uiPriority="71" w:unhideWhenUsed="0"/>
+    <w:lsdException w:name="Colorful List Accent 6" w:semiHidden="0" w:uiPriority="72" w:unhideWhenUsed="0"/>
+    <w:lsdException w:name="Colorful Grid Accent 6" w:semiHidden="0" w:uiPriority="73" w:unhideWhenUsed="0"/>
+    <w:lsdException w:name="Subtle Emphasis" w:semiHidden="0" w:uiPriority="19" w:unhideWhenUsed="0" w:qFormat="1"/>
+    <w:lsdException w:name="Intense Emphasis" w:semiHidden="0" w:uiPriority="21" w:unhideWhenUsed="0" w:qFormat="1"/>
+    <w:lsdException w:name="Subtle Reference" w:semiHidden="0" w:uiPriority="31" w:unhideWhenUsed="0" w:qFormat="1"/>
+    <w:lsdException w:name="Intense Reference" w:semiHidden="0" w:uiPriority="32" w:unhideWhenUsed="0" w:qFormat="1"/>
+    <w:lsdException w:name="Book Title" w:semiHidden="0" w:uiPriority="33" w:unhideWhenUsed="0" w:qFormat="1"/>
+    <w:lsdException w:name="Bibliography" w:uiPriority="37"/>
+    <w:lsdException w:name="TOC Heading" w:uiPriority="39" w:qFormat="1"/>
   </w:latentStyles>
   <w:style w:type="paragraph" w:default="1" w:styleId="a">
     <w:name w:val="Normal"/>
@@ -6976,6 +6744,7 @@
     <w:uiPriority w:val="99"/>
     <w:semiHidden/>
     <w:unhideWhenUsed/>
+    <w:qFormat/>
     <w:tblPr>
       <w:tblInd w:w="0" w:type="dxa"/>
       <w:tblCellMar>
@@ -7001,6 +6770,7 @@
       <w:spacing w:after="0" w:line="240" w:lineRule="auto"/>
     </w:pPr>
     <w:tblPr>
+      <w:tblInd w:w="0" w:type="dxa"/>
       <w:tblBorders>
         <w:top w:val="single" w:sz="4" w:space="0" w:color="auto"/>
         <w:left w:val="single" w:sz="4" w:space="0" w:color="auto"/>
@@ -7009,6 +6779,12 @@
         <w:insideH w:val="single" w:sz="4" w:space="0" w:color="auto"/>
         <w:insideV w:val="single" w:sz="4" w:space="0" w:color="auto"/>
       </w:tblBorders>
+      <w:tblCellMar>
+        <w:top w:w="0" w:type="dxa"/>
+        <w:left w:w="108" w:type="dxa"/>
+        <w:bottom w:w="0" w:type="dxa"/>
+        <w:right w:w="108" w:type="dxa"/>
+      </w:tblCellMar>
     </w:tblPr>
   </w:style>
   <w:style w:type="paragraph" w:styleId="a4">
@@ -7130,7 +6906,7 @@
       <w:szCs w:val="18"/>
     </w:rPr>
   </w:style>
-  <w:style w:type="character" w:styleId="aa">
+  <w:style w:type="character" w:customStyle="1" w:styleId="UnresolvedMention">
     <w:name w:val="Unresolved Mention"/>
     <w:basedOn w:val="a0"/>
     <w:uiPriority w:val="99"/>
@@ -7434,7 +7210,7 @@
   <a:extraClrSchemeLst/>
   <a:extLst>
     <a:ext uri="{05A4C25C-085E-4340-85A3-A5531E510DB2}">
-      <thm15:themeFamily xmlns:thm15="http://schemas.microsoft.com/office/thememl/2012/main" name="Office Theme" id="{62F939B6-93AF-4DB8-9C6B-D6C7DFDC589F}" vid="{4A3C46E8-61CC-4603-A589-7422A47A8E4A}"/>
+      <thm15:themeFamily xmlns:thm15="http://schemas.microsoft.com/office/thememl/2012/main" xmlns="" name="Office Theme" id="{62F939B6-93AF-4DB8-9C6B-D6C7DFDC589F}" vid="{4A3C46E8-61CC-4603-A589-7422A47A8E4A}"/>
     </a:ext>
   </a:extLst>
 </a:theme>

</xml_diff>